<commit_message>
Finishing Filtering and Sorting Function. Initializing <ProductsTable> and Its Child Components.
</commit_message>
<xml_diff>
--- a/frame.docx
+++ b/frame.docx
@@ -128,6 +128,7 @@
                             <w:pPr>
                               <w:jc w:val="center"/>
                             </w:pPr>
+                            <w:proofErr w:type="spellStart"/>
                             <w:r>
                               <w:rPr>
                                 <w:rFonts w:hint="eastAsia"/>
@@ -137,6 +138,7 @@
                             <w:r>
                               <w:t>avBar</w:t>
                             </w:r>
+                            <w:proofErr w:type="spellEnd"/>
                           </w:p>
                         </w:txbxContent>
                       </wps:txbx>
@@ -161,9 +163,6 @@
                     <w:p>
                       <w:pPr>
                         <w:jc w:val="center"/>
-                        <w:rPr>
-                          <w:rFonts w:hint="eastAsia"/>
-                        </w:rPr>
                       </w:pPr>
                       <w:proofErr w:type="spellStart"/>
                       <w:r>
@@ -272,9 +271,6 @@
                     <w:p>
                       <w:pPr>
                         <w:jc w:val="center"/>
-                        <w:rPr>
-                          <w:rFonts w:hint="eastAsia"/>
-                        </w:rPr>
                       </w:pPr>
                       <w:r>
                         <w:rPr>
@@ -304,7 +300,7 @@
         <mc:AlternateContent>
           <mc:Choice Requires="wps">
             <w:drawing>
-              <wp:anchor distT="0" distB="0" distL="114300" distR="114300" simplePos="0" relativeHeight="251670528" behindDoc="0" locked="0" layoutInCell="1" allowOverlap="1" wp14:anchorId="71A7337B" wp14:editId="045CDDAB">
+              <wp:anchor distT="0" distB="0" distL="114300" distR="114300" simplePos="0" relativeHeight="251670528" behindDoc="0" locked="0" layoutInCell="1" allowOverlap="1" wp14:anchorId="71A7337B" wp14:editId="4A66DDA1">
                 <wp:simplePos x="0" y="0"/>
                 <wp:positionH relativeFrom="column">
                   <wp:posOffset>3084830</wp:posOffset>
@@ -362,7 +358,11 @@
           </mc:Choice>
           <mc:Fallback>
             <w:pict>
-              <v:shape w14:anchorId="49AE7294" id="Straight Arrow Connector 10" o:spid="_x0000_s1026" type="#_x0000_t32" style="position:absolute;left:0;text-align:left;margin-left:242.9pt;margin-top:88.85pt;width:49.9pt;height:29.5pt;z-index:251670528;visibility:visible;mso-wrap-style:square;mso-width-percent:0;mso-height-percent:0;mso-wrap-distance-left:9pt;mso-wrap-distance-top:0;mso-wrap-distance-right:9pt;mso-wrap-distance-bottom:0;mso-position-horizontal:absolute;mso-position-horizontal-relative:text;mso-position-vertical:absolute;mso-position-vertical-relative:text;mso-width-percent:0;mso-height-percent:0;mso-width-relative:margin;mso-height-relative:margin" o:gfxdata="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" strokecolor="#4472c4 [3204]" strokeweight=".5pt">
+              <v:shapetype w14:anchorId="3C054C64" id="_x0000_t32" coordsize="21600,21600" o:spt="32" o:oned="t" path="m,l21600,21600e" filled="f">
+                <v:path arrowok="t" fillok="f" o:connecttype="none"/>
+                <o:lock v:ext="edit" shapetype="t"/>
+              </v:shapetype>
+              <v:shape id="Straight Arrow Connector 10" o:spid="_x0000_s1026" type="#_x0000_t32" style="position:absolute;left:0;text-align:left;margin-left:242.9pt;margin-top:88.85pt;width:49.9pt;height:29.5pt;z-index:251670528;visibility:visible;mso-wrap-style:square;mso-width-percent:0;mso-height-percent:0;mso-wrap-distance-left:9pt;mso-wrap-distance-top:0;mso-wrap-distance-right:9pt;mso-wrap-distance-bottom:0;mso-position-horizontal:absolute;mso-position-horizontal-relative:text;mso-position-vertical:absolute;mso-position-vertical-relative:text;mso-width-percent:0;mso-height-percent:0;mso-width-relative:margin;mso-height-relative:margin" o:gfxdata="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" strokecolor="#4472c4 [3204]" strokeweight=".5pt">
                 <v:stroke endarrow="block" joinstyle="miter"/>
               </v:shape>
             </w:pict>
@@ -376,7 +376,7 @@
         <mc:AlternateContent>
           <mc:Choice Requires="wps">
             <w:drawing>
-              <wp:anchor distT="0" distB="0" distL="114300" distR="114300" simplePos="0" relativeHeight="251682816" behindDoc="0" locked="0" layoutInCell="1" allowOverlap="1" wp14:anchorId="4E782908" wp14:editId="3337EFFC">
+              <wp:anchor distT="0" distB="0" distL="114300" distR="114300" simplePos="0" relativeHeight="251682816" behindDoc="0" locked="0" layoutInCell="1" allowOverlap="1" wp14:anchorId="4E782908" wp14:editId="56C06C86">
                 <wp:simplePos x="0" y="0"/>
                 <wp:positionH relativeFrom="column">
                   <wp:posOffset>1414145</wp:posOffset>
@@ -428,15 +428,13 @@
           </mc:Choice>
           <mc:Fallback>
             <w:pict>
-              <v:shape w14:anchorId="53FABDC8" id="Straight Arrow Connector 17" o:spid="_x0000_s1026" type="#_x0000_t32" style="position:absolute;left:0;text-align:left;margin-left:111.35pt;margin-top:90.4pt;width:49.9pt;height:31.2pt;flip:x;z-index:251682816;visibility:visible;mso-wrap-style:square;mso-wrap-distance-left:9pt;mso-wrap-distance-top:0;mso-wrap-distance-right:9pt;mso-wrap-distance-bottom:0;mso-position-horizontal:absolute;mso-position-horizontal-relative:text;mso-position-vertical:absolute;mso-position-vertical-relative:text" o:gfxdata="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" strokecolor="#4472c4 [3204]" strokeweight=".5pt">
+              <v:shape w14:anchorId="6F49385F" id="Straight Arrow Connector 17" o:spid="_x0000_s1026" type="#_x0000_t32" style="position:absolute;left:0;text-align:left;margin-left:111.35pt;margin-top:90.4pt;width:49.9pt;height:31.2pt;flip:x;z-index:251682816;visibility:visible;mso-wrap-style:square;mso-wrap-distance-left:9pt;mso-wrap-distance-top:0;mso-wrap-distance-right:9pt;mso-wrap-distance-bottom:0;mso-position-horizontal:absolute;mso-position-horizontal-relative:text;mso-position-vertical:absolute;mso-position-vertical-relative:text" o:gfxdata="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" strokecolor="#4472c4 [3204]" strokeweight=".5pt">
                 <v:stroke endarrow="block" joinstyle="miter"/>
               </v:shape>
             </w:pict>
           </mc:Fallback>
         </mc:AlternateContent>
       </w:r>
-      <w:bookmarkStart w:id="0" w:name="_GoBack"/>
-      <w:bookmarkEnd w:id="0"/>
       <w:r>
         <w:rPr>
           <w:noProof/>
@@ -444,7 +442,7 @@
         <mc:AlternateContent>
           <mc:Choice Requires="wps">
             <w:drawing>
-              <wp:anchor distT="0" distB="0" distL="114300" distR="114300" simplePos="0" relativeHeight="251672576" behindDoc="0" locked="0" layoutInCell="1" allowOverlap="1" wp14:anchorId="27A19F81" wp14:editId="773EC7AE">
+              <wp:anchor distT="0" distB="0" distL="114300" distR="114300" simplePos="0" relativeHeight="251672576" behindDoc="0" locked="0" layoutInCell="1" allowOverlap="1" wp14:anchorId="27A19F81" wp14:editId="2F102221">
                 <wp:simplePos x="0" y="0"/>
                 <wp:positionH relativeFrom="column">
                   <wp:posOffset>3506470</wp:posOffset>
@@ -550,7 +548,7 @@
         <mc:AlternateContent>
           <mc:Choice Requires="wps">
             <w:drawing>
-              <wp:anchor distT="0" distB="0" distL="114300" distR="114300" simplePos="0" relativeHeight="251668480" behindDoc="0" locked="0" layoutInCell="1" allowOverlap="1" wp14:anchorId="5C6BD63C" wp14:editId="3E7F6049">
+              <wp:anchor distT="0" distB="0" distL="114300" distR="114300" simplePos="0" relativeHeight="251668480" behindDoc="0" locked="0" layoutInCell="1" allowOverlap="1" wp14:anchorId="5C6BD63C" wp14:editId="18FA107A">
                 <wp:simplePos x="0" y="0"/>
                 <wp:positionH relativeFrom="column">
                   <wp:posOffset>2541270</wp:posOffset>
@@ -602,11 +600,7 @@
           </mc:Choice>
           <mc:Fallback>
             <w:pict>
-              <v:shapetype w14:anchorId="252D2574" id="_x0000_t32" coordsize="21600,21600" o:spt="32" o:oned="t" path="m,l21600,21600e" filled="f">
-                <v:path arrowok="t" fillok="f" o:connecttype="none"/>
-                <o:lock v:ext="edit" shapetype="t"/>
-              </v:shapetype>
-              <v:shape id="Straight Arrow Connector 9" o:spid="_x0000_s1026" type="#_x0000_t32" style="position:absolute;left:0;text-align:left;margin-left:200.1pt;margin-top:90pt;width:0;height:32.45pt;z-index:251668480;visibility:visible;mso-wrap-style:square;mso-wrap-distance-left:9pt;mso-wrap-distance-top:0;mso-wrap-distance-right:9pt;mso-wrap-distance-bottom:0;mso-position-horizontal:absolute;mso-position-horizontal-relative:text;mso-position-vertical:absolute;mso-position-vertical-relative:text" o:gfxdata="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" strokecolor="#4472c4 [3204]" strokeweight=".5pt">
+              <v:shape w14:anchorId="5C5B23C3" id="Straight Arrow Connector 9" o:spid="_x0000_s1026" type="#_x0000_t32" style="position:absolute;left:0;text-align:left;margin-left:200.1pt;margin-top:90pt;width:0;height:32.45pt;z-index:251668480;visibility:visible;mso-wrap-style:square;mso-wrap-distance-left:9pt;mso-wrap-distance-top:0;mso-wrap-distance-right:9pt;mso-wrap-distance-bottom:0;mso-position-horizontal:absolute;mso-position-horizontal-relative:text;mso-position-vertical:absolute;mso-position-vertical-relative:text" o:gfxdata="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" strokecolor="#4472c4 [3204]" strokeweight=".5pt">
                 <v:stroke endarrow="block" joinstyle="miter"/>
               </v:shape>
             </w:pict>
@@ -620,7 +614,7 @@
         <mc:AlternateContent>
           <mc:Choice Requires="wps">
             <w:drawing>
-              <wp:anchor distT="0" distB="0" distL="114300" distR="114300" simplePos="0" relativeHeight="251666432" behindDoc="0" locked="0" layoutInCell="1" allowOverlap="1" wp14:anchorId="068E2B44" wp14:editId="084134C4">
+              <wp:anchor distT="0" distB="0" distL="114300" distR="114300" simplePos="0" relativeHeight="251666432" behindDoc="0" locked="0" layoutInCell="1" allowOverlap="1" wp14:anchorId="068E2B44" wp14:editId="4C56CC8B">
                 <wp:simplePos x="0" y="0"/>
                 <wp:positionH relativeFrom="column">
                   <wp:posOffset>2560955</wp:posOffset>
@@ -672,7 +666,7 @@
           </mc:Choice>
           <mc:Fallback>
             <w:pict>
-              <v:shape w14:anchorId="5A52F7B6" id="Straight Arrow Connector 8" o:spid="_x0000_s1026" type="#_x0000_t32" style="position:absolute;left:0;text-align:left;margin-left:201.65pt;margin-top:6.45pt;width:0;height:32.45pt;z-index:251666432;visibility:visible;mso-wrap-style:square;mso-wrap-distance-left:9pt;mso-wrap-distance-top:0;mso-wrap-distance-right:9pt;mso-wrap-distance-bottom:0;mso-position-horizontal:absolute;mso-position-horizontal-relative:text;mso-position-vertical:absolute;mso-position-vertical-relative:text" o:gfxdata="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" strokecolor="#4472c4 [3204]" strokeweight=".5pt">
+              <v:shape w14:anchorId="33151C7F" id="Straight Arrow Connector 8" o:spid="_x0000_s1026" type="#_x0000_t32" style="position:absolute;left:0;text-align:left;margin-left:201.65pt;margin-top:6.45pt;width:0;height:32.45pt;z-index:251666432;visibility:visible;mso-wrap-style:square;mso-wrap-distance-left:9pt;mso-wrap-distance-top:0;mso-wrap-distance-right:9pt;mso-wrap-distance-bottom:0;mso-position-horizontal:absolute;mso-position-horizontal-relative:text;mso-position-vertical:absolute;mso-position-vertical-relative:text" o:gfxdata="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" strokecolor="#4472c4 [3204]" strokeweight=".5pt">
                 <v:stroke endarrow="block" joinstyle="miter"/>
               </v:shape>
             </w:pict>
@@ -686,7 +680,7 @@
         <mc:AlternateContent>
           <mc:Choice Requires="wps">
             <w:drawing>
-              <wp:anchor distT="0" distB="0" distL="114300" distR="114300" simplePos="0" relativeHeight="251662336" behindDoc="0" locked="0" layoutInCell="1" allowOverlap="1" wp14:anchorId="0BE19C30" wp14:editId="0F4FECEF">
+              <wp:anchor distT="0" distB="0" distL="114300" distR="114300" simplePos="0" relativeHeight="251662336" behindDoc="0" locked="0" layoutInCell="1" allowOverlap="1" wp14:anchorId="0BE19C30" wp14:editId="38F1E17D">
                 <wp:simplePos x="0" y="0"/>
                 <wp:positionH relativeFrom="column">
                   <wp:posOffset>2070100</wp:posOffset>
@@ -760,16 +754,13 @@
           </mc:Choice>
           <mc:Fallback>
             <w:pict>
-              <v:roundrect w14:anchorId="0BE19C30" id="Rectangle: Rounded Corners 4" o:spid="_x0000_s1031" style="position:absolute;left:0;text-align:left;margin-left:163pt;margin-top:45.95pt;width:76.95pt;height:39.95pt;z-index:251662336;visibility:visible;mso-wrap-style:square;mso-wrap-distance-left:9pt;mso-wrap-distance-top:0;mso-wrap-distance-right:9pt;mso-wrap-distance-bottom:0;mso-position-horizontal:absolute;mso-position-horizontal-relative:text;mso-position-vertical:absolute;mso-position-vertical-relative:text;v-text-anchor:middle" arcsize="10923f" o:gfxdata="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" fillcolor="#4472c4 [3204]" strokecolor="#1f3763 [1604]" strokeweight="1pt">
+              <v:roundrect w14:anchorId="0BE19C30" id="Rectangle: Rounded Corners 4" o:spid="_x0000_s1029" style="position:absolute;left:0;text-align:left;margin-left:163pt;margin-top:45.95pt;width:76.95pt;height:39.95pt;z-index:251662336;visibility:visible;mso-wrap-style:square;mso-wrap-distance-left:9pt;mso-wrap-distance-top:0;mso-wrap-distance-right:9pt;mso-wrap-distance-bottom:0;mso-position-horizontal:absolute;mso-position-horizontal-relative:text;mso-position-vertical:absolute;mso-position-vertical-relative:text;v-text-anchor:middle" arcsize="10923f" o:gfxdata="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" fillcolor="#4472c4 [3204]" strokecolor="#1f3763 [1604]" strokeweight="1pt">
                 <v:stroke joinstyle="miter"/>
                 <v:textbox>
                   <w:txbxContent>
                     <w:p>
                       <w:pPr>
                         <w:jc w:val="center"/>
-                        <w:rPr>
-                          <w:rFonts w:hint="eastAsia"/>
-                        </w:rPr>
                       </w:pPr>
                       <w:r>
                         <w:rPr>
@@ -795,7 +786,7 @@
         <mc:AlternateContent>
           <mc:Choice Requires="wps">
             <w:drawing>
-              <wp:anchor distT="0" distB="0" distL="114300" distR="114300" simplePos="0" relativeHeight="251684864" behindDoc="0" locked="0" layoutInCell="1" allowOverlap="1" wp14:anchorId="6191C4C2" wp14:editId="3983C601">
+              <wp:anchor distT="0" distB="0" distL="114300" distR="114300" simplePos="0" relativeHeight="251684864" behindDoc="0" locked="0" layoutInCell="1" allowOverlap="1" wp14:anchorId="6191C4C2" wp14:editId="32644EF4">
                 <wp:simplePos x="0" y="0"/>
                 <wp:positionH relativeFrom="column">
                   <wp:posOffset>681355</wp:posOffset>
@@ -850,8 +841,16 @@
                               <w:rPr>
                                 <w:lang w:val="en-AU"/>
                               </w:rPr>
-                              <w:t>*ListGroup</w:t>
+                              <w:t>*</w:t>
                             </w:r>
+                            <w:proofErr w:type="spellStart"/>
+                            <w:r>
+                              <w:rPr>
+                                <w:lang w:val="en-AU"/>
+                              </w:rPr>
+                              <w:t>ListGroup</w:t>
+                            </w:r>
+                            <w:proofErr w:type="spellEnd"/>
                           </w:p>
                         </w:txbxContent>
                       </wps:txbx>
@@ -869,7 +868,7 @@
           </mc:Choice>
           <mc:Fallback>
             <w:pict>
-              <v:roundrect w14:anchorId="6191C4C2" id="Rectangle: Rounded Corners 18" o:spid="_x0000_s1032" style="position:absolute;left:0;text-align:left;margin-left:53.65pt;margin-top:130.25pt;width:76.95pt;height:39.95pt;z-index:251684864;visibility:visible;mso-wrap-style:square;mso-wrap-distance-left:9pt;mso-wrap-distance-top:0;mso-wrap-distance-right:9pt;mso-wrap-distance-bottom:0;mso-position-horizontal:absolute;mso-position-horizontal-relative:text;mso-position-vertical:absolute;mso-position-vertical-relative:text;v-text-anchor:middle" arcsize="10923f" o:gfxdata="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" fillcolor="#4472c4 [3204]" strokecolor="#1f3763 [1604]" strokeweight="1pt">
+              <v:roundrect w14:anchorId="6191C4C2" id="Rectangle: Rounded Corners 18" o:spid="_x0000_s1030" style="position:absolute;left:0;text-align:left;margin-left:53.65pt;margin-top:130.25pt;width:76.95pt;height:39.95pt;z-index:251684864;visibility:visible;mso-wrap-style:square;mso-wrap-distance-left:9pt;mso-wrap-distance-top:0;mso-wrap-distance-right:9pt;mso-wrap-distance-bottom:0;mso-position-horizontal:absolute;mso-position-horizontal-relative:text;mso-position-vertical:absolute;mso-position-vertical-relative:text;v-text-anchor:middle" arcsize="10923f" o:gfxdata="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" fillcolor="#4472c4 [3204]" strokecolor="#1f3763 [1604]" strokeweight="1pt">
                 <v:stroke joinstyle="miter"/>
                 <v:textbox>
                   <w:txbxContent>
@@ -918,16 +917,16 @@
         <mc:AlternateContent>
           <mc:Choice Requires="wps">
             <w:drawing>
-              <wp:anchor distT="0" distB="0" distL="114300" distR="114300" simplePos="0" relativeHeight="251661312" behindDoc="0" locked="0" layoutInCell="1" allowOverlap="1" wp14:anchorId="7E96A162" wp14:editId="2155BE5B">
+              <wp:anchor distT="0" distB="0" distL="114300" distR="114300" simplePos="0" relativeHeight="251661312" behindDoc="0" locked="0" layoutInCell="1" allowOverlap="1" wp14:anchorId="7E96A162" wp14:editId="0D074866">
                 <wp:simplePos x="0" y="0"/>
                 <wp:positionH relativeFrom="margin">
-                  <wp:posOffset>2112851</wp:posOffset>
+                  <wp:posOffset>2012950</wp:posOffset>
                 </wp:positionH>
                 <wp:positionV relativeFrom="paragraph">
-                  <wp:posOffset>60325</wp:posOffset>
+                  <wp:posOffset>62230</wp:posOffset>
                 </wp:positionV>
-                <wp:extent cx="967255" cy="507412"/>
-                <wp:effectExtent l="0" t="0" r="23495" b="26035"/>
+                <wp:extent cx="1075055" cy="507412"/>
+                <wp:effectExtent l="0" t="0" r="10795" b="26035"/>
                 <wp:wrapNone/>
                 <wp:docPr id="3" name="Rectangle: Rounded Corners 3"/>
                 <wp:cNvGraphicFramePr/>
@@ -938,7 +937,7 @@
                       <wps:spPr>
                         <a:xfrm>
                           <a:off x="0" y="0"/>
-                          <a:ext cx="967255" cy="507412"/>
+                          <a:ext cx="1075055" cy="507412"/>
                         </a:xfrm>
                         <a:prstGeom prst="roundRect">
                           <a:avLst/>
@@ -966,6 +965,10 @@
                             <w:pPr>
                               <w:jc w:val="center"/>
                             </w:pPr>
+                            <w:proofErr w:type="spellStart"/>
+                            <w:r>
+                              <w:t>Products</w:t>
+                            </w:r>
                             <w:r>
                               <w:rPr>
                                 <w:rFonts w:hint="eastAsia"/>
@@ -975,6 +978,7 @@
                             <w:r>
                               <w:t>able</w:t>
                             </w:r>
+                            <w:proofErr w:type="spellEnd"/>
                           </w:p>
                         </w:txbxContent>
                       </wps:txbx>
@@ -987,22 +991,26 @@
                     </wps:wsp>
                   </a:graphicData>
                 </a:graphic>
+                <wp14:sizeRelH relativeFrom="margin">
+                  <wp14:pctWidth>0</wp14:pctWidth>
+                </wp14:sizeRelH>
               </wp:anchor>
             </w:drawing>
           </mc:Choice>
           <mc:Fallback>
             <w:pict>
-              <v:roundrect w14:anchorId="7E96A162" id="Rectangle: Rounded Corners 3" o:spid="_x0000_s1033" style="position:absolute;left:0;text-align:left;margin-left:166.35pt;margin-top:4.75pt;width:76.15pt;height:39.95pt;z-index:251661312;visibility:visible;mso-wrap-style:square;mso-wrap-distance-left:9pt;mso-wrap-distance-top:0;mso-wrap-distance-right:9pt;mso-wrap-distance-bottom:0;mso-position-horizontal:absolute;mso-position-horizontal-relative:margin;mso-position-vertical:absolute;mso-position-vertical-relative:text;v-text-anchor:middle" arcsize="10923f" o:gfxdata="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" fillcolor="#4472c4 [3204]" strokecolor="#1f3763 [1604]" strokeweight="1pt">
+              <v:roundrect w14:anchorId="7E96A162" id="Rectangle: Rounded Corners 3" o:spid="_x0000_s1031" style="position:absolute;left:0;text-align:left;margin-left:158.5pt;margin-top:4.9pt;width:84.65pt;height:39.95pt;z-index:251661312;visibility:visible;mso-wrap-style:square;mso-width-percent:0;mso-wrap-distance-left:9pt;mso-wrap-distance-top:0;mso-wrap-distance-right:9pt;mso-wrap-distance-bottom:0;mso-position-horizontal:absolute;mso-position-horizontal-relative:margin;mso-position-vertical:absolute;mso-position-vertical-relative:text;mso-width-percent:0;mso-width-relative:margin;v-text-anchor:middle" arcsize="10923f" o:gfxdata="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" fillcolor="#4472c4 [3204]" strokecolor="#1f3763 [1604]" strokeweight="1pt">
                 <v:stroke joinstyle="miter"/>
                 <v:textbox>
                   <w:txbxContent>
                     <w:p>
                       <w:pPr>
                         <w:jc w:val="center"/>
-                        <w:rPr>
-                          <w:rFonts w:hint="eastAsia"/>
-                        </w:rPr>
                       </w:pPr>
+                      <w:proofErr w:type="spellStart"/>
+                      <w:r>
+                        <w:t>Products</w:t>
+                      </w:r>
                       <w:r>
                         <w:rPr>
                           <w:rFonts w:hint="eastAsia"/>
@@ -1012,6 +1020,7 @@
                       <w:r>
                         <w:t>able</w:t>
                       </w:r>
+                      <w:proofErr w:type="spellEnd"/>
                     </w:p>
                   </w:txbxContent>
                 </v:textbox>
@@ -1023,8 +1032,219 @@
       </w:r>
     </w:p>
     <w:p/>
-    <w:p/>
-    <w:p/>
+    <w:p>
+      <w:pPr>
+        <w:rPr>
+          <w:lang w:val="en-AU"/>
+        </w:rPr>
+      </w:pPr>
+    </w:p>
+    <w:p>
+      <w:r>
+        <w:rPr>
+          <w:noProof/>
+        </w:rPr>
+        <mc:AlternateContent>
+          <mc:Choice Requires="wps">
+            <w:drawing>
+              <wp:anchor distT="0" distB="0" distL="114300" distR="114300" simplePos="0" relativeHeight="251689984" behindDoc="0" locked="0" layoutInCell="1" allowOverlap="1" wp14:anchorId="02867E1B" wp14:editId="0E973342">
+                <wp:simplePos x="0" y="0"/>
+                <wp:positionH relativeFrom="column">
+                  <wp:posOffset>2978150</wp:posOffset>
+                </wp:positionH>
+                <wp:positionV relativeFrom="paragraph">
+                  <wp:posOffset>17145</wp:posOffset>
+                </wp:positionV>
+                <wp:extent cx="633730" cy="374650"/>
+                <wp:effectExtent l="0" t="0" r="52070" b="63500"/>
+                <wp:wrapNone/>
+                <wp:docPr id="13" name="Straight Arrow Connector 13"/>
+                <wp:cNvGraphicFramePr/>
+                <a:graphic xmlns:a="http://schemas.openxmlformats.org/drawingml/2006/main">
+                  <a:graphicData uri="http://schemas.microsoft.com/office/word/2010/wordprocessingShape">
+                    <wps:wsp>
+                      <wps:cNvCnPr/>
+                      <wps:spPr>
+                        <a:xfrm>
+                          <a:off x="0" y="0"/>
+                          <a:ext cx="633730" cy="374650"/>
+                        </a:xfrm>
+                        <a:prstGeom prst="straightConnector1">
+                          <a:avLst/>
+                        </a:prstGeom>
+                        <a:ln>
+                          <a:tailEnd type="triangle"/>
+                        </a:ln>
+                      </wps:spPr>
+                      <wps:style>
+                        <a:lnRef idx="1">
+                          <a:schemeClr val="accent1"/>
+                        </a:lnRef>
+                        <a:fillRef idx="0">
+                          <a:schemeClr val="accent1"/>
+                        </a:fillRef>
+                        <a:effectRef idx="0">
+                          <a:schemeClr val="accent1"/>
+                        </a:effectRef>
+                        <a:fontRef idx="minor">
+                          <a:schemeClr val="tx1"/>
+                        </a:fontRef>
+                      </wps:style>
+                      <wps:bodyPr/>
+                    </wps:wsp>
+                  </a:graphicData>
+                </a:graphic>
+                <wp14:sizeRelH relativeFrom="margin">
+                  <wp14:pctWidth>0</wp14:pctWidth>
+                </wp14:sizeRelH>
+                <wp14:sizeRelV relativeFrom="margin">
+                  <wp14:pctHeight>0</wp14:pctHeight>
+                </wp14:sizeRelV>
+              </wp:anchor>
+            </w:drawing>
+          </mc:Choice>
+          <mc:Fallback>
+            <w:pict>
+              <v:shape w14:anchorId="71F79FFE" id="Straight Arrow Connector 13" o:spid="_x0000_s1026" type="#_x0000_t32" style="position:absolute;left:0;text-align:left;margin-left:234.5pt;margin-top:1.35pt;width:49.9pt;height:29.5pt;z-index:251689984;visibility:visible;mso-wrap-style:square;mso-width-percent:0;mso-height-percent:0;mso-wrap-distance-left:9pt;mso-wrap-distance-top:0;mso-wrap-distance-right:9pt;mso-wrap-distance-bottom:0;mso-position-horizontal:absolute;mso-position-horizontal-relative:text;mso-position-vertical:absolute;mso-position-vertical-relative:text;mso-width-percent:0;mso-height-percent:0;mso-width-relative:margin;mso-height-relative:margin" o:gfxdata="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" strokecolor="#4472c4 [3204]" strokeweight=".5pt">
+                <v:stroke endarrow="block" joinstyle="miter"/>
+              </v:shape>
+            </w:pict>
+          </mc:Fallback>
+        </mc:AlternateContent>
+      </w:r>
+      <w:r>
+        <w:rPr>
+          <w:noProof/>
+        </w:rPr>
+        <mc:AlternateContent>
+          <mc:Choice Requires="wps">
+            <w:drawing>
+              <wp:anchor distT="0" distB="0" distL="114300" distR="114300" simplePos="0" relativeHeight="251693056" behindDoc="0" locked="0" layoutInCell="1" allowOverlap="1" wp14:anchorId="2F533A6E" wp14:editId="31AE7A8E">
+                <wp:simplePos x="0" y="0"/>
+                <wp:positionH relativeFrom="column">
+                  <wp:posOffset>2501900</wp:posOffset>
+                </wp:positionH>
+                <wp:positionV relativeFrom="paragraph">
+                  <wp:posOffset>13970</wp:posOffset>
+                </wp:positionV>
+                <wp:extent cx="0" cy="412115"/>
+                <wp:effectExtent l="76200" t="0" r="57150" b="64135"/>
+                <wp:wrapNone/>
+                <wp:docPr id="15" name="Straight Arrow Connector 15"/>
+                <wp:cNvGraphicFramePr/>
+                <a:graphic xmlns:a="http://schemas.openxmlformats.org/drawingml/2006/main">
+                  <a:graphicData uri="http://schemas.microsoft.com/office/word/2010/wordprocessingShape">
+                    <wps:wsp>
+                      <wps:cNvCnPr/>
+                      <wps:spPr>
+                        <a:xfrm>
+                          <a:off x="0" y="0"/>
+                          <a:ext cx="0" cy="412115"/>
+                        </a:xfrm>
+                        <a:prstGeom prst="straightConnector1">
+                          <a:avLst/>
+                        </a:prstGeom>
+                        <a:ln>
+                          <a:tailEnd type="triangle"/>
+                        </a:ln>
+                      </wps:spPr>
+                      <wps:style>
+                        <a:lnRef idx="1">
+                          <a:schemeClr val="accent1"/>
+                        </a:lnRef>
+                        <a:fillRef idx="0">
+                          <a:schemeClr val="accent1"/>
+                        </a:fillRef>
+                        <a:effectRef idx="0">
+                          <a:schemeClr val="accent1"/>
+                        </a:effectRef>
+                        <a:fontRef idx="minor">
+                          <a:schemeClr val="tx1"/>
+                        </a:fontRef>
+                      </wps:style>
+                      <wps:bodyPr/>
+                    </wps:wsp>
+                  </a:graphicData>
+                </a:graphic>
+              </wp:anchor>
+            </w:drawing>
+          </mc:Choice>
+          <mc:Fallback>
+            <w:pict>
+              <v:shape w14:anchorId="6466C9A3" id="Straight Arrow Connector 15" o:spid="_x0000_s1026" type="#_x0000_t32" style="position:absolute;left:0;text-align:left;margin-left:197pt;margin-top:1.1pt;width:0;height:32.45pt;z-index:251693056;visibility:visible;mso-wrap-style:square;mso-wrap-distance-left:9pt;mso-wrap-distance-top:0;mso-wrap-distance-right:9pt;mso-wrap-distance-bottom:0;mso-position-horizontal:absolute;mso-position-horizontal-relative:text;mso-position-vertical:absolute;mso-position-vertical-relative:text" o:gfxdata="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" strokecolor="#4472c4 [3204]" strokeweight=".5pt">
+                <v:stroke endarrow="block" joinstyle="miter"/>
+              </v:shape>
+            </w:pict>
+          </mc:Fallback>
+        </mc:AlternateContent>
+      </w:r>
+      <w:r>
+        <w:rPr>
+          <w:noProof/>
+        </w:rPr>
+        <mc:AlternateContent>
+          <mc:Choice Requires="wps">
+            <w:drawing>
+              <wp:anchor distT="0" distB="0" distL="114300" distR="114300" simplePos="0" relativeHeight="251686912" behindDoc="0" locked="0" layoutInCell="1" allowOverlap="1" wp14:anchorId="3FF692E6" wp14:editId="0DA06125">
+                <wp:simplePos x="0" y="0"/>
+                <wp:positionH relativeFrom="column">
+                  <wp:posOffset>1545590</wp:posOffset>
+                </wp:positionH>
+                <wp:positionV relativeFrom="paragraph">
+                  <wp:posOffset>17145</wp:posOffset>
+                </wp:positionV>
+                <wp:extent cx="633730" cy="396240"/>
+                <wp:effectExtent l="38100" t="0" r="33020" b="60960"/>
+                <wp:wrapNone/>
+                <wp:docPr id="5" name="Straight Arrow Connector 5"/>
+                <wp:cNvGraphicFramePr/>
+                <a:graphic xmlns:a="http://schemas.openxmlformats.org/drawingml/2006/main">
+                  <a:graphicData uri="http://schemas.microsoft.com/office/word/2010/wordprocessingShape">
+                    <wps:wsp>
+                      <wps:cNvCnPr/>
+                      <wps:spPr>
+                        <a:xfrm flipH="1">
+                          <a:off x="0" y="0"/>
+                          <a:ext cx="633730" cy="396240"/>
+                        </a:xfrm>
+                        <a:prstGeom prst="straightConnector1">
+                          <a:avLst/>
+                        </a:prstGeom>
+                        <a:ln>
+                          <a:tailEnd type="triangle"/>
+                        </a:ln>
+                      </wps:spPr>
+                      <wps:style>
+                        <a:lnRef idx="1">
+                          <a:schemeClr val="accent1"/>
+                        </a:lnRef>
+                        <a:fillRef idx="0">
+                          <a:schemeClr val="accent1"/>
+                        </a:fillRef>
+                        <a:effectRef idx="0">
+                          <a:schemeClr val="accent1"/>
+                        </a:effectRef>
+                        <a:fontRef idx="minor">
+                          <a:schemeClr val="tx1"/>
+                        </a:fontRef>
+                      </wps:style>
+                      <wps:bodyPr/>
+                    </wps:wsp>
+                  </a:graphicData>
+                </a:graphic>
+              </wp:anchor>
+            </w:drawing>
+          </mc:Choice>
+          <mc:Fallback>
+            <w:pict>
+              <v:shape w14:anchorId="08D1AAD9" id="Straight Arrow Connector 5" o:spid="_x0000_s1026" type="#_x0000_t32" style="position:absolute;left:0;text-align:left;margin-left:121.7pt;margin-top:1.35pt;width:49.9pt;height:31.2pt;flip:x;z-index:251686912;visibility:visible;mso-wrap-style:square;mso-wrap-distance-left:9pt;mso-wrap-distance-top:0;mso-wrap-distance-right:9pt;mso-wrap-distance-bottom:0;mso-position-horizontal:absolute;mso-position-horizontal-relative:text;mso-position-vertical:absolute;mso-position-vertical-relative:text" o:gfxdata="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" strokecolor="#4472c4 [3204]" strokeweight=".5pt">
+                <v:stroke endarrow="block" joinstyle="miter"/>
+              </v:shape>
+            </w:pict>
+          </mc:Fallback>
+        </mc:AlternateContent>
+      </w:r>
+    </w:p>
     <w:p/>
     <w:p>
       <w:pPr>
@@ -1039,13 +1259,340 @@
         <mc:AlternateContent>
           <mc:Choice Requires="wps">
             <w:drawing>
-              <wp:anchor distT="0" distB="0" distL="114300" distR="114300" simplePos="0" relativeHeight="251674624" behindDoc="0" locked="0" layoutInCell="1" allowOverlap="1" wp14:anchorId="30DD2F66" wp14:editId="376A22FC">
+              <wp:anchor distT="0" distB="0" distL="114300" distR="114300" simplePos="0" relativeHeight="251691008" behindDoc="0" locked="0" layoutInCell="1" allowOverlap="1" wp14:anchorId="35C42C15" wp14:editId="7ECA8984">
+                <wp:simplePos x="0" y="0"/>
+                <wp:positionH relativeFrom="column">
+                  <wp:posOffset>3393440</wp:posOffset>
+                </wp:positionH>
+                <wp:positionV relativeFrom="paragraph">
+                  <wp:posOffset>111760</wp:posOffset>
+                </wp:positionV>
+                <wp:extent cx="977265" cy="507365"/>
+                <wp:effectExtent l="0" t="0" r="13335" b="26035"/>
+                <wp:wrapNone/>
+                <wp:docPr id="14" name="Rectangle: Rounded Corners 14"/>
+                <wp:cNvGraphicFramePr/>
+                <a:graphic xmlns:a="http://schemas.openxmlformats.org/drawingml/2006/main">
+                  <a:graphicData uri="http://schemas.microsoft.com/office/word/2010/wordprocessingShape">
+                    <wps:wsp>
+                      <wps:cNvSpPr/>
+                      <wps:spPr>
+                        <a:xfrm>
+                          <a:off x="0" y="0"/>
+                          <a:ext cx="977265" cy="507365"/>
+                        </a:xfrm>
+                        <a:prstGeom prst="roundRect">
+                          <a:avLst/>
+                        </a:prstGeom>
+                      </wps:spPr>
+                      <wps:style>
+                        <a:lnRef idx="2">
+                          <a:schemeClr val="accent1">
+                            <a:shade val="50000"/>
+                          </a:schemeClr>
+                        </a:lnRef>
+                        <a:fillRef idx="1">
+                          <a:schemeClr val="accent1"/>
+                        </a:fillRef>
+                        <a:effectRef idx="0">
+                          <a:schemeClr val="accent1"/>
+                        </a:effectRef>
+                        <a:fontRef idx="minor">
+                          <a:schemeClr val="lt1"/>
+                        </a:fontRef>
+                      </wps:style>
+                      <wps:txbx>
+                        <w:txbxContent>
+                          <w:p>
+                            <w:pPr>
+                              <w:jc w:val="center"/>
+                              <w:rPr>
+                                <w:lang w:val="en-AU"/>
+                              </w:rPr>
+                            </w:pPr>
+                            <w:r>
+                              <w:rPr>
+                                <w:lang w:val="en-AU"/>
+                              </w:rPr>
+                              <w:t>Like</w:t>
+                            </w:r>
+                          </w:p>
+                        </w:txbxContent>
+                      </wps:txbx>
+                      <wps:bodyPr rot="0" spcFirstLastPara="0" vertOverflow="overflow" horzOverflow="overflow" vert="horz" wrap="square" lIns="91440" tIns="45720" rIns="91440" bIns="45720" numCol="1" spcCol="0" rtlCol="0" fromWordArt="0" anchor="ctr" anchorCtr="0" forceAA="0" compatLnSpc="1">
+                        <a:prstTxWarp prst="textNoShape">
+                          <a:avLst/>
+                        </a:prstTxWarp>
+                        <a:noAutofit/>
+                      </wps:bodyPr>
+                    </wps:wsp>
+                  </a:graphicData>
+                </a:graphic>
+              </wp:anchor>
+            </w:drawing>
+          </mc:Choice>
+          <mc:Fallback>
+            <w:pict>
+              <v:roundrect w14:anchorId="35C42C15" id="Rectangle: Rounded Corners 14" o:spid="_x0000_s1032" style="position:absolute;left:0;text-align:left;margin-left:267.2pt;margin-top:8.8pt;width:76.95pt;height:39.95pt;z-index:251691008;visibility:visible;mso-wrap-style:square;mso-wrap-distance-left:9pt;mso-wrap-distance-top:0;mso-wrap-distance-right:9pt;mso-wrap-distance-bottom:0;mso-position-horizontal:absolute;mso-position-horizontal-relative:text;mso-position-vertical:absolute;mso-position-vertical-relative:text;v-text-anchor:middle" arcsize="10923f" o:gfxdata="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" fillcolor="#4472c4 [3204]" strokecolor="#1f3763 [1604]" strokeweight="1pt">
+                <v:stroke joinstyle="miter"/>
+                <v:textbox>
+                  <w:txbxContent>
+                    <w:p>
+                      <w:pPr>
+                        <w:jc w:val="center"/>
+                        <w:rPr>
+                          <w:lang w:val="en-AU"/>
+                        </w:rPr>
+                      </w:pPr>
+                      <w:r>
+                        <w:rPr>
+                          <w:lang w:val="en-AU"/>
+                        </w:rPr>
+                        <w:t>Like</w:t>
+                      </w:r>
+                    </w:p>
+                  </w:txbxContent>
+                </v:textbox>
+              </v:roundrect>
+            </w:pict>
+          </mc:Fallback>
+        </mc:AlternateContent>
+      </w:r>
+      <w:r>
+        <w:rPr>
+          <w:noProof/>
+        </w:rPr>
+        <mc:AlternateContent>
+          <mc:Choice Requires="wps">
+            <w:drawing>
+              <wp:anchor distT="0" distB="0" distL="114300" distR="114300" simplePos="0" relativeHeight="251695104" behindDoc="0" locked="0" layoutInCell="1" allowOverlap="1" wp14:anchorId="7B47FE48" wp14:editId="307FAC14">
                 <wp:simplePos x="0" y="0"/>
                 <wp:positionH relativeFrom="margin">
-                  <wp:align>center</wp:align>
+                  <wp:posOffset>2040255</wp:posOffset>
                 </wp:positionH>
                 <wp:positionV relativeFrom="paragraph">
-                  <wp:posOffset>105762</wp:posOffset>
+                  <wp:posOffset>119380</wp:posOffset>
+                </wp:positionV>
+                <wp:extent cx="977265" cy="507365"/>
+                <wp:effectExtent l="0" t="0" r="13335" b="26035"/>
+                <wp:wrapNone/>
+                <wp:docPr id="20" name="Rectangle: Rounded Corners 20"/>
+                <wp:cNvGraphicFramePr/>
+                <a:graphic xmlns:a="http://schemas.openxmlformats.org/drawingml/2006/main">
+                  <a:graphicData uri="http://schemas.microsoft.com/office/word/2010/wordprocessingShape">
+                    <wps:wsp>
+                      <wps:cNvSpPr/>
+                      <wps:spPr>
+                        <a:xfrm>
+                          <a:off x="0" y="0"/>
+                          <a:ext cx="977265" cy="507365"/>
+                        </a:xfrm>
+                        <a:prstGeom prst="roundRect">
+                          <a:avLst/>
+                        </a:prstGeom>
+                      </wps:spPr>
+                      <wps:style>
+                        <a:lnRef idx="2">
+                          <a:schemeClr val="accent1">
+                            <a:shade val="50000"/>
+                          </a:schemeClr>
+                        </a:lnRef>
+                        <a:fillRef idx="1">
+                          <a:schemeClr val="accent1"/>
+                        </a:fillRef>
+                        <a:effectRef idx="0">
+                          <a:schemeClr val="accent1"/>
+                        </a:effectRef>
+                        <a:fontRef idx="minor">
+                          <a:schemeClr val="lt1"/>
+                        </a:fontRef>
+                      </wps:style>
+                      <wps:txbx>
+                        <w:txbxContent>
+                          <w:p>
+                            <w:pPr>
+                              <w:jc w:val="center"/>
+                              <w:rPr>
+                                <w:lang w:val="en-AU"/>
+                              </w:rPr>
+                            </w:pPr>
+                            <w:proofErr w:type="spellStart"/>
+                            <w:r>
+                              <w:rPr>
+                                <w:lang w:val="en-AU"/>
+                              </w:rPr>
+                              <w:t>TableBody</w:t>
+                            </w:r>
+                            <w:proofErr w:type="spellEnd"/>
+                          </w:p>
+                        </w:txbxContent>
+                      </wps:txbx>
+                      <wps:bodyPr rot="0" spcFirstLastPara="0" vertOverflow="overflow" horzOverflow="overflow" vert="horz" wrap="square" lIns="91440" tIns="45720" rIns="91440" bIns="45720" numCol="1" spcCol="0" rtlCol="0" fromWordArt="0" anchor="ctr" anchorCtr="0" forceAA="0" compatLnSpc="1">
+                        <a:prstTxWarp prst="textNoShape">
+                          <a:avLst/>
+                        </a:prstTxWarp>
+                        <a:noAutofit/>
+                      </wps:bodyPr>
+                    </wps:wsp>
+                  </a:graphicData>
+                </a:graphic>
+              </wp:anchor>
+            </w:drawing>
+          </mc:Choice>
+          <mc:Fallback>
+            <w:pict>
+              <v:roundrect w14:anchorId="7B47FE48" id="Rectangle: Rounded Corners 20" o:spid="_x0000_s1033" style="position:absolute;left:0;text-align:left;margin-left:160.65pt;margin-top:9.4pt;width:76.95pt;height:39.95pt;z-index:251695104;visibility:visible;mso-wrap-style:square;mso-wrap-distance-left:9pt;mso-wrap-distance-top:0;mso-wrap-distance-right:9pt;mso-wrap-distance-bottom:0;mso-position-horizontal:absolute;mso-position-horizontal-relative:margin;mso-position-vertical:absolute;mso-position-vertical-relative:text;v-text-anchor:middle" arcsize="10923f" o:gfxdata="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" fillcolor="#4472c4 [3204]" strokecolor="#1f3763 [1604]" strokeweight="1pt">
+                <v:stroke joinstyle="miter"/>
+                <v:textbox>
+                  <w:txbxContent>
+                    <w:p>
+                      <w:pPr>
+                        <w:jc w:val="center"/>
+                        <w:rPr>
+                          <w:lang w:val="en-AU"/>
+                        </w:rPr>
+                      </w:pPr>
+                      <w:proofErr w:type="spellStart"/>
+                      <w:r>
+                        <w:rPr>
+                          <w:lang w:val="en-AU"/>
+                        </w:rPr>
+                        <w:t>TableBody</w:t>
+                      </w:r>
+                      <w:proofErr w:type="spellEnd"/>
+                    </w:p>
+                  </w:txbxContent>
+                </v:textbox>
+                <w10:wrap anchorx="margin"/>
+              </v:roundrect>
+            </w:pict>
+          </mc:Fallback>
+        </mc:AlternateContent>
+      </w:r>
+      <w:r>
+        <w:rPr>
+          <w:noProof/>
+        </w:rPr>
+        <mc:AlternateContent>
+          <mc:Choice Requires="wps">
+            <w:drawing>
+              <wp:anchor distT="0" distB="0" distL="114300" distR="114300" simplePos="0" relativeHeight="251687936" behindDoc="0" locked="0" layoutInCell="1" allowOverlap="1" wp14:anchorId="325E9BBC" wp14:editId="3CEC4EA4">
+                <wp:simplePos x="0" y="0"/>
+                <wp:positionH relativeFrom="column">
+                  <wp:posOffset>812800</wp:posOffset>
+                </wp:positionH>
+                <wp:positionV relativeFrom="paragraph">
+                  <wp:posOffset>127000</wp:posOffset>
+                </wp:positionV>
+                <wp:extent cx="977265" cy="507365"/>
+                <wp:effectExtent l="0" t="0" r="13335" b="26035"/>
+                <wp:wrapNone/>
+                <wp:docPr id="7" name="Rectangle: Rounded Corners 7"/>
+                <wp:cNvGraphicFramePr/>
+                <a:graphic xmlns:a="http://schemas.openxmlformats.org/drawingml/2006/main">
+                  <a:graphicData uri="http://schemas.microsoft.com/office/word/2010/wordprocessingShape">
+                    <wps:wsp>
+                      <wps:cNvSpPr/>
+                      <wps:spPr>
+                        <a:xfrm>
+                          <a:off x="0" y="0"/>
+                          <a:ext cx="977265" cy="507365"/>
+                        </a:xfrm>
+                        <a:prstGeom prst="roundRect">
+                          <a:avLst/>
+                        </a:prstGeom>
+                      </wps:spPr>
+                      <wps:style>
+                        <a:lnRef idx="2">
+                          <a:schemeClr val="accent1">
+                            <a:shade val="50000"/>
+                          </a:schemeClr>
+                        </a:lnRef>
+                        <a:fillRef idx="1">
+                          <a:schemeClr val="accent1"/>
+                        </a:fillRef>
+                        <a:effectRef idx="0">
+                          <a:schemeClr val="accent1"/>
+                        </a:effectRef>
+                        <a:fontRef idx="minor">
+                          <a:schemeClr val="lt1"/>
+                        </a:fontRef>
+                      </wps:style>
+                      <wps:txbx>
+                        <w:txbxContent>
+                          <w:p>
+                            <w:pPr>
+                              <w:jc w:val="center"/>
+                              <w:rPr>
+                                <w:lang w:val="en-AU"/>
+                              </w:rPr>
+                            </w:pPr>
+                            <w:proofErr w:type="spellStart"/>
+                            <w:r>
+                              <w:rPr>
+                                <w:lang w:val="en-AU"/>
+                              </w:rPr>
+                              <w:t>TableHeader</w:t>
+                            </w:r>
+                            <w:proofErr w:type="spellEnd"/>
+                          </w:p>
+                        </w:txbxContent>
+                      </wps:txbx>
+                      <wps:bodyPr rot="0" spcFirstLastPara="0" vertOverflow="overflow" horzOverflow="overflow" vert="horz" wrap="square" lIns="91440" tIns="45720" rIns="91440" bIns="45720" numCol="1" spcCol="0" rtlCol="0" fromWordArt="0" anchor="ctr" anchorCtr="0" forceAA="0" compatLnSpc="1">
+                        <a:prstTxWarp prst="textNoShape">
+                          <a:avLst/>
+                        </a:prstTxWarp>
+                        <a:noAutofit/>
+                      </wps:bodyPr>
+                    </wps:wsp>
+                  </a:graphicData>
+                </a:graphic>
+              </wp:anchor>
+            </w:drawing>
+          </mc:Choice>
+          <mc:Fallback>
+            <w:pict>
+              <v:roundrect w14:anchorId="325E9BBC" id="Rectangle: Rounded Corners 7" o:spid="_x0000_s1034" style="position:absolute;left:0;text-align:left;margin-left:64pt;margin-top:10pt;width:76.95pt;height:39.95pt;z-index:251687936;visibility:visible;mso-wrap-style:square;mso-wrap-distance-left:9pt;mso-wrap-distance-top:0;mso-wrap-distance-right:9pt;mso-wrap-distance-bottom:0;mso-position-horizontal:absolute;mso-position-horizontal-relative:text;mso-position-vertical:absolute;mso-position-vertical-relative:text;v-text-anchor:middle" arcsize="10923f" o:gfxdata="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" fillcolor="#4472c4 [3204]" strokecolor="#1f3763 [1604]" strokeweight="1pt">
+                <v:stroke joinstyle="miter"/>
+                <v:textbox>
+                  <w:txbxContent>
+                    <w:p>
+                      <w:pPr>
+                        <w:jc w:val="center"/>
+                        <w:rPr>
+                          <w:lang w:val="en-AU"/>
+                        </w:rPr>
+                      </w:pPr>
+                      <w:proofErr w:type="spellStart"/>
+                      <w:r>
+                        <w:rPr>
+                          <w:lang w:val="en-AU"/>
+                        </w:rPr>
+                        <w:t>TableHeader</w:t>
+                      </w:r>
+                      <w:proofErr w:type="spellEnd"/>
+                    </w:p>
+                  </w:txbxContent>
+                </v:textbox>
+              </v:roundrect>
+            </w:pict>
+          </mc:Fallback>
+        </mc:AlternateContent>
+      </w:r>
+      <w:r>
+        <w:rPr>
+          <w:noProof/>
+        </w:rPr>
+        <mc:AlternateContent>
+          <mc:Choice Requires="wps">
+            <w:drawing>
+              <wp:anchor distT="0" distB="0" distL="114300" distR="114300" simplePos="0" relativeHeight="251674624" behindDoc="0" locked="0" layoutInCell="1" allowOverlap="1" wp14:anchorId="30DD2F66" wp14:editId="14712CE5">
+                <wp:simplePos x="0" y="0"/>
+                <wp:positionH relativeFrom="margin">
+                  <wp:posOffset>4821555</wp:posOffset>
+                </wp:positionH>
+                <wp:positionV relativeFrom="paragraph">
+                  <wp:posOffset>600710</wp:posOffset>
                 </wp:positionV>
                 <wp:extent cx="977265" cy="507365"/>
                 <wp:effectExtent l="0" t="0" r="13335" b="26035"/>
@@ -1113,16 +1660,13 @@
           </mc:Choice>
           <mc:Fallback>
             <w:pict>
-              <v:roundrect w14:anchorId="30DD2F66" id="Rectangle: Rounded Corners 12" o:spid="_x0000_s1034" style="position:absolute;left:0;text-align:left;margin-left:0;margin-top:8.35pt;width:76.95pt;height:39.95pt;z-index:251674624;visibility:visible;mso-wrap-style:square;mso-wrap-distance-left:9pt;mso-wrap-distance-top:0;mso-wrap-distance-right:9pt;mso-wrap-distance-bottom:0;mso-position-horizontal:center;mso-position-horizontal-relative:margin;mso-position-vertical:absolute;mso-position-vertical-relative:text;v-text-anchor:middle" arcsize="10923f" o:gfxdata="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" fillcolor="#4472c4 [3204]" strokecolor="#1f3763 [1604]" strokeweight="1pt">
+              <v:roundrect w14:anchorId="30DD2F66" id="Rectangle: Rounded Corners 12" o:spid="_x0000_s1034" style="position:absolute;left:0;text-align:left;margin-left:379.65pt;margin-top:47.3pt;width:76.95pt;height:39.95pt;z-index:251674624;visibility:visible;mso-wrap-style:square;mso-wrap-distance-left:9pt;mso-wrap-distance-top:0;mso-wrap-distance-right:9pt;mso-wrap-distance-bottom:0;mso-position-horizontal:absolute;mso-position-horizontal-relative:margin;mso-position-vertical:absolute;mso-position-vertical-relative:text;v-text-anchor:middle" arcsize="10923f" o:gfxdata="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" fillcolor="#4472c4 [3204]" strokecolor="#1f3763 [1604]" strokeweight="1pt">
                 <v:stroke joinstyle="miter"/>
                 <v:textbox>
                   <w:txbxContent>
                     <w:p>
                       <w:pPr>
                         <w:jc w:val="center"/>
-                        <w:rPr>
-                          <w:rFonts w:hint="eastAsia"/>
-                        </w:rPr>
                       </w:pPr>
                       <w:r>
                         <w:rPr>
@@ -1145,6 +1689,8 @@
       <w:r>
         <w:tab/>
       </w:r>
+      <w:bookmarkStart w:id="0" w:name="_GoBack"/>
+      <w:bookmarkEnd w:id="0"/>
     </w:p>
     <w:sectPr>
       <w:pgSz w:w="11906" w:h="16838"/>

</xml_diff>

<commit_message>
Initializing <LoginForm> and <FormInput>
</commit_message>
<xml_diff>
--- a/frame.docx
+++ b/frame.docx
@@ -917,7 +917,7 @@
         <mc:AlternateContent>
           <mc:Choice Requires="wps">
             <w:drawing>
-              <wp:anchor distT="0" distB="0" distL="114300" distR="114300" simplePos="0" relativeHeight="251661312" behindDoc="0" locked="0" layoutInCell="1" allowOverlap="1" wp14:anchorId="7E96A162" wp14:editId="0D074866">
+              <wp:anchor distT="0" distB="0" distL="114300" distR="114300" simplePos="0" relativeHeight="251661312" behindDoc="0" locked="0" layoutInCell="1" allowOverlap="1" wp14:anchorId="7E96A162" wp14:editId="05920498">
                 <wp:simplePos x="0" y="0"/>
                 <wp:positionH relativeFrom="margin">
                   <wp:posOffset>2012950</wp:posOffset>
@@ -1007,7 +1007,6 @@
                       <w:pPr>
                         <w:jc w:val="center"/>
                       </w:pPr>
-                      <w:proofErr w:type="spellStart"/>
                       <w:r>
                         <w:t>Products</w:t>
                       </w:r>
@@ -1020,7 +1019,6 @@
                       <w:r>
                         <w:t>able</w:t>
                       </w:r>
-                      <w:proofErr w:type="spellEnd"/>
                     </w:p>
                   </w:txbxContent>
                 </v:textbox>
@@ -1047,7 +1045,7 @@
         <mc:AlternateContent>
           <mc:Choice Requires="wps">
             <w:drawing>
-              <wp:anchor distT="0" distB="0" distL="114300" distR="114300" simplePos="0" relativeHeight="251689984" behindDoc="0" locked="0" layoutInCell="1" allowOverlap="1" wp14:anchorId="02867E1B" wp14:editId="0E973342">
+              <wp:anchor distT="0" distB="0" distL="114300" distR="114300" simplePos="0" relativeHeight="251689984" behindDoc="0" locked="0" layoutInCell="1" allowOverlap="1" wp14:anchorId="02867E1B" wp14:editId="607F2061">
                 <wp:simplePos x="0" y="0"/>
                 <wp:positionH relativeFrom="column">
                   <wp:posOffset>2978150</wp:posOffset>
@@ -1105,7 +1103,11 @@
           </mc:Choice>
           <mc:Fallback>
             <w:pict>
-              <v:shape w14:anchorId="71F79FFE" id="Straight Arrow Connector 13" o:spid="_x0000_s1026" type="#_x0000_t32" style="position:absolute;left:0;text-align:left;margin-left:234.5pt;margin-top:1.35pt;width:49.9pt;height:29.5pt;z-index:251689984;visibility:visible;mso-wrap-style:square;mso-width-percent:0;mso-height-percent:0;mso-wrap-distance-left:9pt;mso-wrap-distance-top:0;mso-wrap-distance-right:9pt;mso-wrap-distance-bottom:0;mso-position-horizontal:absolute;mso-position-horizontal-relative:text;mso-position-vertical:absolute;mso-position-vertical-relative:text;mso-width-percent:0;mso-height-percent:0;mso-width-relative:margin;mso-height-relative:margin" o:gfxdata="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" strokecolor="#4472c4 [3204]" strokeweight=".5pt">
+              <v:shapetype w14:anchorId="66521B1C" id="_x0000_t32" coordsize="21600,21600" o:spt="32" o:oned="t" path="m,l21600,21600e" filled="f">
+                <v:path arrowok="t" fillok="f" o:connecttype="none"/>
+                <o:lock v:ext="edit" shapetype="t"/>
+              </v:shapetype>
+              <v:shape id="Straight Arrow Connector 13" o:spid="_x0000_s1026" type="#_x0000_t32" style="position:absolute;left:0;text-align:left;margin-left:234.5pt;margin-top:1.35pt;width:49.9pt;height:29.5pt;z-index:251689984;visibility:visible;mso-wrap-style:square;mso-width-percent:0;mso-height-percent:0;mso-wrap-distance-left:9pt;mso-wrap-distance-top:0;mso-wrap-distance-right:9pt;mso-wrap-distance-bottom:0;mso-position-horizontal:absolute;mso-position-horizontal-relative:text;mso-position-vertical:absolute;mso-position-vertical-relative:text;mso-width-percent:0;mso-height-percent:0;mso-width-relative:margin;mso-height-relative:margin" o:gfxdata="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" strokecolor="#4472c4 [3204]" strokeweight=".5pt">
                 <v:stroke endarrow="block" joinstyle="miter"/>
               </v:shape>
             </w:pict>
@@ -1119,7 +1121,7 @@
         <mc:AlternateContent>
           <mc:Choice Requires="wps">
             <w:drawing>
-              <wp:anchor distT="0" distB="0" distL="114300" distR="114300" simplePos="0" relativeHeight="251693056" behindDoc="0" locked="0" layoutInCell="1" allowOverlap="1" wp14:anchorId="2F533A6E" wp14:editId="31AE7A8E">
+              <wp:anchor distT="0" distB="0" distL="114300" distR="114300" simplePos="0" relativeHeight="251693056" behindDoc="0" locked="0" layoutInCell="1" allowOverlap="1" wp14:anchorId="2F533A6E" wp14:editId="080A259F">
                 <wp:simplePos x="0" y="0"/>
                 <wp:positionH relativeFrom="column">
                   <wp:posOffset>2501900</wp:posOffset>
@@ -1171,7 +1173,7 @@
           </mc:Choice>
           <mc:Fallback>
             <w:pict>
-              <v:shape w14:anchorId="6466C9A3" id="Straight Arrow Connector 15" o:spid="_x0000_s1026" type="#_x0000_t32" style="position:absolute;left:0;text-align:left;margin-left:197pt;margin-top:1.1pt;width:0;height:32.45pt;z-index:251693056;visibility:visible;mso-wrap-style:square;mso-wrap-distance-left:9pt;mso-wrap-distance-top:0;mso-wrap-distance-right:9pt;mso-wrap-distance-bottom:0;mso-position-horizontal:absolute;mso-position-horizontal-relative:text;mso-position-vertical:absolute;mso-position-vertical-relative:text" o:gfxdata="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" strokecolor="#4472c4 [3204]" strokeweight=".5pt">
+              <v:shape w14:anchorId="7722D4E3" id="Straight Arrow Connector 15" o:spid="_x0000_s1026" type="#_x0000_t32" style="position:absolute;left:0;text-align:left;margin-left:197pt;margin-top:1.1pt;width:0;height:32.45pt;z-index:251693056;visibility:visible;mso-wrap-style:square;mso-wrap-distance-left:9pt;mso-wrap-distance-top:0;mso-wrap-distance-right:9pt;mso-wrap-distance-bottom:0;mso-position-horizontal:absolute;mso-position-horizontal-relative:text;mso-position-vertical:absolute;mso-position-vertical-relative:text" o:gfxdata="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" strokecolor="#4472c4 [3204]" strokeweight=".5pt">
                 <v:stroke endarrow="block" joinstyle="miter"/>
               </v:shape>
             </w:pict>
@@ -1185,7 +1187,7 @@
         <mc:AlternateContent>
           <mc:Choice Requires="wps">
             <w:drawing>
-              <wp:anchor distT="0" distB="0" distL="114300" distR="114300" simplePos="0" relativeHeight="251686912" behindDoc="0" locked="0" layoutInCell="1" allowOverlap="1" wp14:anchorId="3FF692E6" wp14:editId="0DA06125">
+              <wp:anchor distT="0" distB="0" distL="114300" distR="114300" simplePos="0" relativeHeight="251686912" behindDoc="0" locked="0" layoutInCell="1" allowOverlap="1" wp14:anchorId="3FF692E6" wp14:editId="08520C52">
                 <wp:simplePos x="0" y="0"/>
                 <wp:positionH relativeFrom="column">
                   <wp:posOffset>1545590</wp:posOffset>
@@ -1237,7 +1239,7 @@
           </mc:Choice>
           <mc:Fallback>
             <w:pict>
-              <v:shape w14:anchorId="08D1AAD9" id="Straight Arrow Connector 5" o:spid="_x0000_s1026" type="#_x0000_t32" style="position:absolute;left:0;text-align:left;margin-left:121.7pt;margin-top:1.35pt;width:49.9pt;height:31.2pt;flip:x;z-index:251686912;visibility:visible;mso-wrap-style:square;mso-wrap-distance-left:9pt;mso-wrap-distance-top:0;mso-wrap-distance-right:9pt;mso-wrap-distance-bottom:0;mso-position-horizontal:absolute;mso-position-horizontal-relative:text;mso-position-vertical:absolute;mso-position-vertical-relative:text" o:gfxdata="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" strokecolor="#4472c4 [3204]" strokeweight=".5pt">
+              <v:shape w14:anchorId="6475EB74" id="Straight Arrow Connector 5" o:spid="_x0000_s1026" type="#_x0000_t32" style="position:absolute;left:0;text-align:left;margin-left:121.7pt;margin-top:1.35pt;width:49.9pt;height:31.2pt;flip:x;z-index:251686912;visibility:visible;mso-wrap-style:square;mso-wrap-distance-left:9pt;mso-wrap-distance-top:0;mso-wrap-distance-right:9pt;mso-wrap-distance-bottom:0;mso-position-horizontal:absolute;mso-position-horizontal-relative:text;mso-position-vertical:absolute;mso-position-vertical-relative:text" o:gfxdata="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" strokecolor="#4472c4 [3204]" strokeweight=".5pt">
                 <v:stroke endarrow="block" joinstyle="miter"/>
               </v:shape>
             </w:pict>
@@ -1252,6 +1254,417 @@
           <w:tab w:val="left" w:pos="6717"/>
         </w:tabs>
       </w:pPr>
+      <w:r>
+        <w:rPr>
+          <w:noProof/>
+        </w:rPr>
+        <mc:AlternateContent>
+          <mc:Choice Requires="wps">
+            <w:drawing>
+              <wp:anchor distT="0" distB="0" distL="114300" distR="114300" simplePos="0" relativeHeight="251674624" behindDoc="0" locked="0" layoutInCell="1" allowOverlap="1" wp14:anchorId="30DD2F66" wp14:editId="65C5C8C5">
+                <wp:simplePos x="0" y="0"/>
+                <wp:positionH relativeFrom="margin">
+                  <wp:posOffset>4751705</wp:posOffset>
+                </wp:positionH>
+                <wp:positionV relativeFrom="paragraph">
+                  <wp:posOffset>969010</wp:posOffset>
+                </wp:positionV>
+                <wp:extent cx="977265" cy="507365"/>
+                <wp:effectExtent l="0" t="0" r="13335" b="26035"/>
+                <wp:wrapNone/>
+                <wp:docPr id="12" name="Rectangle: Rounded Corners 12"/>
+                <wp:cNvGraphicFramePr/>
+                <a:graphic xmlns:a="http://schemas.openxmlformats.org/drawingml/2006/main">
+                  <a:graphicData uri="http://schemas.microsoft.com/office/word/2010/wordprocessingShape">
+                    <wps:wsp>
+                      <wps:cNvSpPr/>
+                      <wps:spPr>
+                        <a:xfrm>
+                          <a:off x="0" y="0"/>
+                          <a:ext cx="977265" cy="507365"/>
+                        </a:xfrm>
+                        <a:prstGeom prst="roundRect">
+                          <a:avLst/>
+                        </a:prstGeom>
+                      </wps:spPr>
+                      <wps:style>
+                        <a:lnRef idx="2">
+                          <a:schemeClr val="accent1">
+                            <a:shade val="50000"/>
+                          </a:schemeClr>
+                        </a:lnRef>
+                        <a:fillRef idx="1">
+                          <a:schemeClr val="accent1"/>
+                        </a:fillRef>
+                        <a:effectRef idx="0">
+                          <a:schemeClr val="accent1"/>
+                        </a:effectRef>
+                        <a:fontRef idx="minor">
+                          <a:schemeClr val="lt1"/>
+                        </a:fontRef>
+                      </wps:style>
+                      <wps:txbx>
+                        <w:txbxContent>
+                          <w:p>
+                            <w:pPr>
+                              <w:jc w:val="center"/>
+                            </w:pPr>
+                            <w:r>
+                              <w:rPr>
+                                <w:rFonts w:hint="eastAsia"/>
+                              </w:rPr>
+                              <w:t>P</w:t>
+                            </w:r>
+                            <w:r>
+                              <w:t>roduct</w:t>
+                            </w:r>
+                          </w:p>
+                        </w:txbxContent>
+                      </wps:txbx>
+                      <wps:bodyPr rot="0" spcFirstLastPara="0" vertOverflow="overflow" horzOverflow="overflow" vert="horz" wrap="square" lIns="91440" tIns="45720" rIns="91440" bIns="45720" numCol="1" spcCol="0" rtlCol="0" fromWordArt="0" anchor="ctr" anchorCtr="0" forceAA="0" compatLnSpc="1">
+                        <a:prstTxWarp prst="textNoShape">
+                          <a:avLst/>
+                        </a:prstTxWarp>
+                        <a:noAutofit/>
+                      </wps:bodyPr>
+                    </wps:wsp>
+                  </a:graphicData>
+                </a:graphic>
+              </wp:anchor>
+            </w:drawing>
+          </mc:Choice>
+          <mc:Fallback>
+            <w:pict>
+              <v:roundrect w14:anchorId="30DD2F66" id="Rectangle: Rounded Corners 12" o:spid="_x0000_s1032" style="position:absolute;left:0;text-align:left;margin-left:374.15pt;margin-top:76.3pt;width:76.95pt;height:39.95pt;z-index:251674624;visibility:visible;mso-wrap-style:square;mso-wrap-distance-left:9pt;mso-wrap-distance-top:0;mso-wrap-distance-right:9pt;mso-wrap-distance-bottom:0;mso-position-horizontal:absolute;mso-position-horizontal-relative:margin;mso-position-vertical:absolute;mso-position-vertical-relative:text;v-text-anchor:middle" arcsize="10923f" o:gfxdata="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" fillcolor="#4472c4 [3204]" strokecolor="#1f3763 [1604]" strokeweight="1pt">
+                <v:stroke joinstyle="miter"/>
+                <v:textbox>
+                  <w:txbxContent>
+                    <w:p>
+                      <w:pPr>
+                        <w:jc w:val="center"/>
+                      </w:pPr>
+                      <w:r>
+                        <w:rPr>
+                          <w:rFonts w:hint="eastAsia"/>
+                        </w:rPr>
+                        <w:t>P</w:t>
+                      </w:r>
+                      <w:r>
+                        <w:t>roduct</w:t>
+                      </w:r>
+                    </w:p>
+                  </w:txbxContent>
+                </v:textbox>
+                <w10:wrap anchorx="margin"/>
+              </v:roundrect>
+            </w:pict>
+          </mc:Fallback>
+        </mc:AlternateContent>
+      </w:r>
+      <w:r>
+        <w:rPr>
+          <w:noProof/>
+        </w:rPr>
+        <mc:AlternateContent>
+          <mc:Choice Requires="wps">
+            <w:drawing>
+              <wp:anchor distT="0" distB="0" distL="114300" distR="114300" simplePos="0" relativeHeight="251699200" behindDoc="0" locked="0" layoutInCell="1" allowOverlap="1" wp14:anchorId="6380F03D" wp14:editId="33522654">
+                <wp:simplePos x="0" y="0"/>
+                <wp:positionH relativeFrom="column">
+                  <wp:posOffset>474345</wp:posOffset>
+                </wp:positionH>
+                <wp:positionV relativeFrom="paragraph">
+                  <wp:posOffset>1463675</wp:posOffset>
+                </wp:positionV>
+                <wp:extent cx="0" cy="412115"/>
+                <wp:effectExtent l="76200" t="0" r="57150" b="64135"/>
+                <wp:wrapNone/>
+                <wp:docPr id="19" name="Straight Arrow Connector 19"/>
+                <wp:cNvGraphicFramePr/>
+                <a:graphic xmlns:a="http://schemas.openxmlformats.org/drawingml/2006/main">
+                  <a:graphicData uri="http://schemas.microsoft.com/office/word/2010/wordprocessingShape">
+                    <wps:wsp>
+                      <wps:cNvCnPr/>
+                      <wps:spPr>
+                        <a:xfrm>
+                          <a:off x="0" y="0"/>
+                          <a:ext cx="0" cy="412115"/>
+                        </a:xfrm>
+                        <a:prstGeom prst="straightConnector1">
+                          <a:avLst/>
+                        </a:prstGeom>
+                        <a:ln>
+                          <a:tailEnd type="triangle"/>
+                        </a:ln>
+                      </wps:spPr>
+                      <wps:style>
+                        <a:lnRef idx="1">
+                          <a:schemeClr val="accent1"/>
+                        </a:lnRef>
+                        <a:fillRef idx="0">
+                          <a:schemeClr val="accent1"/>
+                        </a:fillRef>
+                        <a:effectRef idx="0">
+                          <a:schemeClr val="accent1"/>
+                        </a:effectRef>
+                        <a:fontRef idx="minor">
+                          <a:schemeClr val="tx1"/>
+                        </a:fontRef>
+                      </wps:style>
+                      <wps:bodyPr/>
+                    </wps:wsp>
+                  </a:graphicData>
+                </a:graphic>
+                <wp14:sizeRelH relativeFrom="margin">
+                  <wp14:pctWidth>0</wp14:pctWidth>
+                </wp14:sizeRelH>
+                <wp14:sizeRelV relativeFrom="margin">
+                  <wp14:pctHeight>0</wp14:pctHeight>
+                </wp14:sizeRelV>
+              </wp:anchor>
+            </w:drawing>
+          </mc:Choice>
+          <mc:Fallback>
+            <w:pict>
+              <v:shape w14:anchorId="2D0607B4" id="Straight Arrow Connector 19" o:spid="_x0000_s1026" type="#_x0000_t32" style="position:absolute;left:0;text-align:left;margin-left:37.35pt;margin-top:115.25pt;width:0;height:32.45pt;z-index:251699200;visibility:visible;mso-wrap-style:square;mso-width-percent:0;mso-height-percent:0;mso-wrap-distance-left:9pt;mso-wrap-distance-top:0;mso-wrap-distance-right:9pt;mso-wrap-distance-bottom:0;mso-position-horizontal:absolute;mso-position-horizontal-relative:text;mso-position-vertical:absolute;mso-position-vertical-relative:text;mso-width-percent:0;mso-height-percent:0;mso-width-relative:margin;mso-height-relative:margin" o:gfxdata="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" strokecolor="#4472c4 [3204]" strokeweight=".5pt">
+                <v:stroke endarrow="block" joinstyle="miter"/>
+              </v:shape>
+            </w:pict>
+          </mc:Fallback>
+        </mc:AlternateContent>
+      </w:r>
+      <w:r>
+        <w:rPr>
+          <w:noProof/>
+        </w:rPr>
+        <mc:AlternateContent>
+          <mc:Choice Requires="wps">
+            <w:drawing>
+              <wp:anchor distT="0" distB="0" distL="114300" distR="114300" simplePos="0" relativeHeight="251697152" behindDoc="0" locked="0" layoutInCell="1" allowOverlap="1" wp14:anchorId="2CD2B9C7" wp14:editId="29F36F64">
+                <wp:simplePos x="0" y="0"/>
+                <wp:positionH relativeFrom="margin">
+                  <wp:align>left</wp:align>
+                </wp:positionH>
+                <wp:positionV relativeFrom="paragraph">
+                  <wp:posOffset>995680</wp:posOffset>
+                </wp:positionV>
+                <wp:extent cx="977265" cy="507365"/>
+                <wp:effectExtent l="0" t="0" r="13335" b="26035"/>
+                <wp:wrapNone/>
+                <wp:docPr id="16" name="Rectangle: Rounded Corners 16"/>
+                <wp:cNvGraphicFramePr/>
+                <a:graphic xmlns:a="http://schemas.openxmlformats.org/drawingml/2006/main">
+                  <a:graphicData uri="http://schemas.microsoft.com/office/word/2010/wordprocessingShape">
+                    <wps:wsp>
+                      <wps:cNvSpPr/>
+                      <wps:spPr>
+                        <a:xfrm>
+                          <a:off x="0" y="0"/>
+                          <a:ext cx="977265" cy="507365"/>
+                        </a:xfrm>
+                        <a:prstGeom prst="roundRect">
+                          <a:avLst/>
+                        </a:prstGeom>
+                      </wps:spPr>
+                      <wps:style>
+                        <a:lnRef idx="2">
+                          <a:schemeClr val="accent1">
+                            <a:shade val="50000"/>
+                          </a:schemeClr>
+                        </a:lnRef>
+                        <a:fillRef idx="1">
+                          <a:schemeClr val="accent1"/>
+                        </a:fillRef>
+                        <a:effectRef idx="0">
+                          <a:schemeClr val="accent1"/>
+                        </a:effectRef>
+                        <a:fontRef idx="minor">
+                          <a:schemeClr val="lt1"/>
+                        </a:fontRef>
+                      </wps:style>
+                      <wps:txbx>
+                        <w:txbxContent>
+                          <w:p>
+                            <w:pPr>
+                              <w:jc w:val="center"/>
+                              <w:rPr>
+                                <w:lang w:val="en-AU"/>
+                              </w:rPr>
+                            </w:pPr>
+                            <w:proofErr w:type="spellStart"/>
+                            <w:r>
+                              <w:rPr>
+                                <w:lang w:val="en-AU"/>
+                              </w:rPr>
+                              <w:t>Login</w:t>
+                            </w:r>
+                            <w:r>
+                              <w:rPr>
+                                <w:lang w:val="en-AU"/>
+                              </w:rPr>
+                              <w:t>Form</w:t>
+                            </w:r>
+                            <w:proofErr w:type="spellEnd"/>
+                          </w:p>
+                        </w:txbxContent>
+                      </wps:txbx>
+                      <wps:bodyPr rot="0" spcFirstLastPara="0" vertOverflow="overflow" horzOverflow="overflow" vert="horz" wrap="square" lIns="91440" tIns="45720" rIns="91440" bIns="45720" numCol="1" spcCol="0" rtlCol="0" fromWordArt="0" anchor="ctr" anchorCtr="0" forceAA="0" compatLnSpc="1">
+                        <a:prstTxWarp prst="textNoShape">
+                          <a:avLst/>
+                        </a:prstTxWarp>
+                        <a:noAutofit/>
+                      </wps:bodyPr>
+                    </wps:wsp>
+                  </a:graphicData>
+                </a:graphic>
+              </wp:anchor>
+            </w:drawing>
+          </mc:Choice>
+          <mc:Fallback>
+            <w:pict>
+              <v:roundrect w14:anchorId="2CD2B9C7" id="Rectangle: Rounded Corners 16" o:spid="_x0000_s1033" style="position:absolute;left:0;text-align:left;margin-left:0;margin-top:78.4pt;width:76.95pt;height:39.95pt;z-index:251697152;visibility:visible;mso-wrap-style:square;mso-wrap-distance-left:9pt;mso-wrap-distance-top:0;mso-wrap-distance-right:9pt;mso-wrap-distance-bottom:0;mso-position-horizontal:left;mso-position-horizontal-relative:margin;mso-position-vertical:absolute;mso-position-vertical-relative:text;v-text-anchor:middle" arcsize="10923f" o:gfxdata="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" fillcolor="#4472c4 [3204]" strokecolor="#1f3763 [1604]" strokeweight="1pt">
+                <v:stroke joinstyle="miter"/>
+                <v:textbox>
+                  <w:txbxContent>
+                    <w:p>
+                      <w:pPr>
+                        <w:jc w:val="center"/>
+                        <w:rPr>
+                          <w:lang w:val="en-AU"/>
+                        </w:rPr>
+                      </w:pPr>
+                      <w:proofErr w:type="spellStart"/>
+                      <w:r>
+                        <w:rPr>
+                          <w:lang w:val="en-AU"/>
+                        </w:rPr>
+                        <w:t>Login</w:t>
+                      </w:r>
+                      <w:r>
+                        <w:rPr>
+                          <w:lang w:val="en-AU"/>
+                        </w:rPr>
+                        <w:t>Form</w:t>
+                      </w:r>
+                      <w:proofErr w:type="spellEnd"/>
+                    </w:p>
+                  </w:txbxContent>
+                </v:textbox>
+                <w10:wrap anchorx="margin"/>
+              </v:roundrect>
+            </w:pict>
+          </mc:Fallback>
+        </mc:AlternateContent>
+      </w:r>
+      <w:r>
+        <w:rPr>
+          <w:noProof/>
+        </w:rPr>
+        <mc:AlternateContent>
+          <mc:Choice Requires="wps">
+            <w:drawing>
+              <wp:anchor distT="0" distB="0" distL="114300" distR="114300" simplePos="0" relativeHeight="251700224" behindDoc="0" locked="0" layoutInCell="1" allowOverlap="1" wp14:anchorId="18865807" wp14:editId="20133696">
+                <wp:simplePos x="0" y="0"/>
+                <wp:positionH relativeFrom="margin">
+                  <wp:posOffset>6350</wp:posOffset>
+                </wp:positionH>
+                <wp:positionV relativeFrom="paragraph">
+                  <wp:posOffset>1901825</wp:posOffset>
+                </wp:positionV>
+                <wp:extent cx="977265" cy="507365"/>
+                <wp:effectExtent l="0" t="0" r="13335" b="26035"/>
+                <wp:wrapNone/>
+                <wp:docPr id="21" name="Rectangle: Rounded Corners 21"/>
+                <wp:cNvGraphicFramePr/>
+                <a:graphic xmlns:a="http://schemas.openxmlformats.org/drawingml/2006/main">
+                  <a:graphicData uri="http://schemas.microsoft.com/office/word/2010/wordprocessingShape">
+                    <wps:wsp>
+                      <wps:cNvSpPr/>
+                      <wps:spPr>
+                        <a:xfrm>
+                          <a:off x="0" y="0"/>
+                          <a:ext cx="977265" cy="507365"/>
+                        </a:xfrm>
+                        <a:prstGeom prst="roundRect">
+                          <a:avLst/>
+                        </a:prstGeom>
+                      </wps:spPr>
+                      <wps:style>
+                        <a:lnRef idx="2">
+                          <a:schemeClr val="accent1">
+                            <a:shade val="50000"/>
+                          </a:schemeClr>
+                        </a:lnRef>
+                        <a:fillRef idx="1">
+                          <a:schemeClr val="accent1"/>
+                        </a:fillRef>
+                        <a:effectRef idx="0">
+                          <a:schemeClr val="accent1"/>
+                        </a:effectRef>
+                        <a:fontRef idx="minor">
+                          <a:schemeClr val="lt1"/>
+                        </a:fontRef>
+                      </wps:style>
+                      <wps:txbx>
+                        <w:txbxContent>
+                          <w:p>
+                            <w:pPr>
+                              <w:jc w:val="center"/>
+                              <w:rPr>
+                                <w:lang w:val="en-AU"/>
+                              </w:rPr>
+                            </w:pPr>
+                            <w:proofErr w:type="spellStart"/>
+                            <w:r>
+                              <w:rPr>
+                                <w:lang w:val="en-AU"/>
+                              </w:rPr>
+                              <w:t>FormInput</w:t>
+                            </w:r>
+                            <w:proofErr w:type="spellEnd"/>
+                          </w:p>
+                        </w:txbxContent>
+                      </wps:txbx>
+                      <wps:bodyPr rot="0" spcFirstLastPara="0" vertOverflow="overflow" horzOverflow="overflow" vert="horz" wrap="square" lIns="91440" tIns="45720" rIns="91440" bIns="45720" numCol="1" spcCol="0" rtlCol="0" fromWordArt="0" anchor="ctr" anchorCtr="0" forceAA="0" compatLnSpc="1">
+                        <a:prstTxWarp prst="textNoShape">
+                          <a:avLst/>
+                        </a:prstTxWarp>
+                        <a:noAutofit/>
+                      </wps:bodyPr>
+                    </wps:wsp>
+                  </a:graphicData>
+                </a:graphic>
+              </wp:anchor>
+            </w:drawing>
+          </mc:Choice>
+          <mc:Fallback>
+            <w:pict>
+              <v:roundrect w14:anchorId="18865807" id="Rectangle: Rounded Corners 21" o:spid="_x0000_s1033" style="position:absolute;left:0;text-align:left;margin-left:.5pt;margin-top:149.75pt;width:76.95pt;height:39.95pt;z-index:251700224;visibility:visible;mso-wrap-style:square;mso-wrap-distance-left:9pt;mso-wrap-distance-top:0;mso-wrap-distance-right:9pt;mso-wrap-distance-bottom:0;mso-position-horizontal:absolute;mso-position-horizontal-relative:margin;mso-position-vertical:absolute;mso-position-vertical-relative:text;v-text-anchor:middle" arcsize="10923f" o:gfxdata="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" fillcolor="#4472c4 [3204]" strokecolor="#1f3763 [1604]" strokeweight="1pt">
+                <v:stroke joinstyle="miter"/>
+                <v:textbox>
+                  <w:txbxContent>
+                    <w:p>
+                      <w:pPr>
+                        <w:jc w:val="center"/>
+                        <w:rPr>
+                          <w:lang w:val="en-AU"/>
+                        </w:rPr>
+                      </w:pPr>
+                      <w:r>
+                        <w:rPr>
+                          <w:lang w:val="en-AU"/>
+                        </w:rPr>
+                        <w:t>FormInput</w:t>
+                      </w:r>
+                    </w:p>
+                  </w:txbxContent>
+                </v:textbox>
+                <w10:wrap anchorx="margin"/>
+              </v:roundrect>
+            </w:pict>
+          </mc:Fallback>
+        </mc:AlternateContent>
+      </w:r>
       <w:r>
         <w:rPr>
           <w:noProof/>
@@ -1476,7 +1889,7 @@
         <mc:AlternateContent>
           <mc:Choice Requires="wps">
             <w:drawing>
-              <wp:anchor distT="0" distB="0" distL="114300" distR="114300" simplePos="0" relativeHeight="251687936" behindDoc="0" locked="0" layoutInCell="1" allowOverlap="1" wp14:anchorId="325E9BBC" wp14:editId="3CEC4EA4">
+              <wp:anchor distT="0" distB="0" distL="114300" distR="114300" simplePos="0" relativeHeight="251687936" behindDoc="0" locked="0" layoutInCell="1" allowOverlap="1" wp14:anchorId="325E9BBC" wp14:editId="17995886">
                 <wp:simplePos x="0" y="0"/>
                 <wp:positionH relativeFrom="column">
                   <wp:posOffset>812800</wp:posOffset>
@@ -1552,7 +1965,7 @@
           </mc:Choice>
           <mc:Fallback>
             <w:pict>
-              <v:roundrect w14:anchorId="325E9BBC" id="Rectangle: Rounded Corners 7" o:spid="_x0000_s1034" style="position:absolute;left:0;text-align:left;margin-left:64pt;margin-top:10pt;width:76.95pt;height:39.95pt;z-index:251687936;visibility:visible;mso-wrap-style:square;mso-wrap-distance-left:9pt;mso-wrap-distance-top:0;mso-wrap-distance-right:9pt;mso-wrap-distance-bottom:0;mso-position-horizontal:absolute;mso-position-horizontal-relative:text;mso-position-vertical:absolute;mso-position-vertical-relative:text;v-text-anchor:middle" arcsize="10923f" o:gfxdata="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" fillcolor="#4472c4 [3204]" strokecolor="#1f3763 [1604]" strokeweight="1pt">
+              <v:roundrect w14:anchorId="325E9BBC" id="Rectangle: Rounded Corners 7" o:spid="_x0000_s1037" style="position:absolute;left:0;text-align:left;margin-left:64pt;margin-top:10pt;width:76.95pt;height:39.95pt;z-index:251687936;visibility:visible;mso-wrap-style:square;mso-wrap-distance-left:9pt;mso-wrap-distance-top:0;mso-wrap-distance-right:9pt;mso-wrap-distance-bottom:0;mso-position-horizontal:absolute;mso-position-horizontal-relative:text;mso-position-vertical:absolute;mso-position-vertical-relative:text;v-text-anchor:middle" arcsize="10923f" o:gfxdata="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" fillcolor="#4472c4 [3204]" strokecolor="#1f3763 [1604]" strokeweight="1pt">
                 <v:stroke joinstyle="miter"/>
                 <v:textbox>
                   <w:txbxContent>
@@ -1574,113 +1987,6 @@
                     </w:p>
                   </w:txbxContent>
                 </v:textbox>
-              </v:roundrect>
-            </w:pict>
-          </mc:Fallback>
-        </mc:AlternateContent>
-      </w:r>
-      <w:r>
-        <w:rPr>
-          <w:noProof/>
-        </w:rPr>
-        <mc:AlternateContent>
-          <mc:Choice Requires="wps">
-            <w:drawing>
-              <wp:anchor distT="0" distB="0" distL="114300" distR="114300" simplePos="0" relativeHeight="251674624" behindDoc="0" locked="0" layoutInCell="1" allowOverlap="1" wp14:anchorId="30DD2F66" wp14:editId="14712CE5">
-                <wp:simplePos x="0" y="0"/>
-                <wp:positionH relativeFrom="margin">
-                  <wp:posOffset>4821555</wp:posOffset>
-                </wp:positionH>
-                <wp:positionV relativeFrom="paragraph">
-                  <wp:posOffset>600710</wp:posOffset>
-                </wp:positionV>
-                <wp:extent cx="977265" cy="507365"/>
-                <wp:effectExtent l="0" t="0" r="13335" b="26035"/>
-                <wp:wrapNone/>
-                <wp:docPr id="12" name="Rectangle: Rounded Corners 12"/>
-                <wp:cNvGraphicFramePr/>
-                <a:graphic xmlns:a="http://schemas.openxmlformats.org/drawingml/2006/main">
-                  <a:graphicData uri="http://schemas.microsoft.com/office/word/2010/wordprocessingShape">
-                    <wps:wsp>
-                      <wps:cNvSpPr/>
-                      <wps:spPr>
-                        <a:xfrm>
-                          <a:off x="0" y="0"/>
-                          <a:ext cx="977265" cy="507365"/>
-                        </a:xfrm>
-                        <a:prstGeom prst="roundRect">
-                          <a:avLst/>
-                        </a:prstGeom>
-                      </wps:spPr>
-                      <wps:style>
-                        <a:lnRef idx="2">
-                          <a:schemeClr val="accent1">
-                            <a:shade val="50000"/>
-                          </a:schemeClr>
-                        </a:lnRef>
-                        <a:fillRef idx="1">
-                          <a:schemeClr val="accent1"/>
-                        </a:fillRef>
-                        <a:effectRef idx="0">
-                          <a:schemeClr val="accent1"/>
-                        </a:effectRef>
-                        <a:fontRef idx="minor">
-                          <a:schemeClr val="lt1"/>
-                        </a:fontRef>
-                      </wps:style>
-                      <wps:txbx>
-                        <w:txbxContent>
-                          <w:p>
-                            <w:pPr>
-                              <w:jc w:val="center"/>
-                            </w:pPr>
-                            <w:r>
-                              <w:rPr>
-                                <w:rFonts w:hint="eastAsia"/>
-                              </w:rPr>
-                              <w:t>P</w:t>
-                            </w:r>
-                            <w:r>
-                              <w:t>roduct</w:t>
-                            </w:r>
-                          </w:p>
-                        </w:txbxContent>
-                      </wps:txbx>
-                      <wps:bodyPr rot="0" spcFirstLastPara="0" vertOverflow="overflow" horzOverflow="overflow" vert="horz" wrap="square" lIns="91440" tIns="45720" rIns="91440" bIns="45720" numCol="1" spcCol="0" rtlCol="0" fromWordArt="0" anchor="ctr" anchorCtr="0" forceAA="0" compatLnSpc="1">
-                        <a:prstTxWarp prst="textNoShape">
-                          <a:avLst/>
-                        </a:prstTxWarp>
-                        <a:noAutofit/>
-                      </wps:bodyPr>
-                    </wps:wsp>
-                  </a:graphicData>
-                </a:graphic>
-              </wp:anchor>
-            </w:drawing>
-          </mc:Choice>
-          <mc:Fallback>
-            <w:pict>
-              <v:roundrect w14:anchorId="30DD2F66" id="Rectangle: Rounded Corners 12" o:spid="_x0000_s1034" style="position:absolute;left:0;text-align:left;margin-left:379.65pt;margin-top:47.3pt;width:76.95pt;height:39.95pt;z-index:251674624;visibility:visible;mso-wrap-style:square;mso-wrap-distance-left:9pt;mso-wrap-distance-top:0;mso-wrap-distance-right:9pt;mso-wrap-distance-bottom:0;mso-position-horizontal:absolute;mso-position-horizontal-relative:margin;mso-position-vertical:absolute;mso-position-vertical-relative:text;v-text-anchor:middle" arcsize="10923f" o:gfxdata="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" fillcolor="#4472c4 [3204]" strokecolor="#1f3763 [1604]" strokeweight="1pt">
-                <v:stroke joinstyle="miter"/>
-                <v:textbox>
-                  <w:txbxContent>
-                    <w:p>
-                      <w:pPr>
-                        <w:jc w:val="center"/>
-                      </w:pPr>
-                      <w:r>
-                        <w:rPr>
-                          <w:rFonts w:hint="eastAsia"/>
-                        </w:rPr>
-                        <w:t>P</w:t>
-                      </w:r>
-                      <w:r>
-                        <w:t>roduct</w:t>
-                      </w:r>
-                    </w:p>
-                  </w:txbxContent>
-                </v:textbox>
-                <w10:wrap anchorx="margin"/>
               </v:roundrect>
             </w:pict>
           </mc:Fallback>

</xml_diff>

<commit_message>
Initializing <ShippingForm> and <ShippingOrderSummary>
</commit_message>
<xml_diff>
--- a/frame.docx
+++ b/frame.docx
@@ -10,7 +10,539 @@
         <mc:AlternateContent>
           <mc:Choice Requires="wps">
             <w:drawing>
-              <wp:anchor distT="0" distB="0" distL="114300" distR="114300" simplePos="0" relativeHeight="251664384" behindDoc="0" locked="0" layoutInCell="1" allowOverlap="1" wp14:anchorId="0C8F8C56" wp14:editId="0C76D682">
+              <wp:anchor distT="0" distB="0" distL="114300" distR="114300" simplePos="0" relativeHeight="251726848" behindDoc="0" locked="0" layoutInCell="1" allowOverlap="1" wp14:anchorId="46B34774" wp14:editId="4AE12848">
+                <wp:simplePos x="0" y="0"/>
+                <wp:positionH relativeFrom="margin">
+                  <wp:posOffset>-869950</wp:posOffset>
+                </wp:positionH>
+                <wp:positionV relativeFrom="paragraph">
+                  <wp:posOffset>-158750</wp:posOffset>
+                </wp:positionV>
+                <wp:extent cx="806450" cy="507365"/>
+                <wp:effectExtent l="0" t="0" r="12700" b="26035"/>
+                <wp:wrapNone/>
+                <wp:docPr id="41" name="Rectangle: Rounded Corners 12"/>
+                <wp:cNvGraphicFramePr/>
+                <a:graphic xmlns:a="http://schemas.openxmlformats.org/drawingml/2006/main">
+                  <a:graphicData uri="http://schemas.microsoft.com/office/word/2010/wordprocessingShape">
+                    <wps:wsp>
+                      <wps:cNvSpPr/>
+                      <wps:spPr>
+                        <a:xfrm>
+                          <a:off x="0" y="0"/>
+                          <a:ext cx="806450" cy="507365"/>
+                        </a:xfrm>
+                        <a:prstGeom prst="roundRect">
+                          <a:avLst/>
+                        </a:prstGeom>
+                      </wps:spPr>
+                      <wps:style>
+                        <a:lnRef idx="2">
+                          <a:schemeClr val="accent1">
+                            <a:shade val="50000"/>
+                          </a:schemeClr>
+                        </a:lnRef>
+                        <a:fillRef idx="1">
+                          <a:schemeClr val="accent1"/>
+                        </a:fillRef>
+                        <a:effectRef idx="0">
+                          <a:schemeClr val="accent1"/>
+                        </a:effectRef>
+                        <a:fontRef idx="minor">
+                          <a:schemeClr val="lt1"/>
+                        </a:fontRef>
+                      </wps:style>
+                      <wps:txbx>
+                        <w:txbxContent>
+                          <w:p>
+                            <w:pPr>
+                              <w:jc w:val="center"/>
+                            </w:pPr>
+                            <w:proofErr w:type="spellStart"/>
+                            <w:r>
+                              <w:t>ListGroup</w:t>
+                            </w:r>
+                            <w:proofErr w:type="spellEnd"/>
+                          </w:p>
+                        </w:txbxContent>
+                      </wps:txbx>
+                      <wps:bodyPr rot="0" spcFirstLastPara="0" vertOverflow="overflow" horzOverflow="overflow" vert="horz" wrap="square" lIns="91440" tIns="45720" rIns="91440" bIns="45720" numCol="1" spcCol="0" rtlCol="0" fromWordArt="0" anchor="ctr" anchorCtr="0" forceAA="0" compatLnSpc="1">
+                        <a:prstTxWarp prst="textNoShape">
+                          <a:avLst/>
+                        </a:prstTxWarp>
+                        <a:noAutofit/>
+                      </wps:bodyPr>
+                    </wps:wsp>
+                  </a:graphicData>
+                </a:graphic>
+                <wp14:sizeRelH relativeFrom="margin">
+                  <wp14:pctWidth>0</wp14:pctWidth>
+                </wp14:sizeRelH>
+              </wp:anchor>
+            </w:drawing>
+          </mc:Choice>
+          <mc:Fallback>
+            <w:pict>
+              <v:roundrect w14:anchorId="46B34774" id="Rectangle: Rounded Corners 12" o:spid="_x0000_s1026" style="position:absolute;left:0;text-align:left;margin-left:-68.5pt;margin-top:-12.5pt;width:63.5pt;height:39.95pt;z-index:251726848;visibility:visible;mso-wrap-style:square;mso-width-percent:0;mso-wrap-distance-left:9pt;mso-wrap-distance-top:0;mso-wrap-distance-right:9pt;mso-wrap-distance-bottom:0;mso-position-horizontal:absolute;mso-position-horizontal-relative:margin;mso-position-vertical:absolute;mso-position-vertical-relative:text;mso-width-percent:0;mso-width-relative:margin;v-text-anchor:middle" arcsize="10923f" o:gfxdata="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" fillcolor="#4472c4 [3204]" strokecolor="#1f3763 [1604]" strokeweight="1pt">
+                <v:stroke joinstyle="miter"/>
+                <v:textbox>
+                  <w:txbxContent>
+                    <w:p>
+                      <w:pPr>
+                        <w:jc w:val="center"/>
+                      </w:pPr>
+                      <w:proofErr w:type="spellStart"/>
+                      <w:r>
+                        <w:t>ListGroup</w:t>
+                      </w:r>
+                      <w:proofErr w:type="spellEnd"/>
+                    </w:p>
+                  </w:txbxContent>
+                </v:textbox>
+                <w10:wrap anchorx="margin"/>
+              </v:roundrect>
+            </w:pict>
+          </mc:Fallback>
+        </mc:AlternateContent>
+      </w:r>
+      <w:r>
+        <w:rPr>
+          <w:noProof/>
+        </w:rPr>
+        <mc:AlternateContent>
+          <mc:Choice Requires="wps">
+            <w:drawing>
+              <wp:anchor distT="0" distB="0" distL="114300" distR="114300" simplePos="0" relativeHeight="251724800" behindDoc="0" locked="0" layoutInCell="1" allowOverlap="1" wp14:anchorId="5F1A8469" wp14:editId="09C89B5B">
+                <wp:simplePos x="0" y="0"/>
+                <wp:positionH relativeFrom="column">
+                  <wp:posOffset>-31750</wp:posOffset>
+                </wp:positionH>
+                <wp:positionV relativeFrom="paragraph">
+                  <wp:posOffset>171450</wp:posOffset>
+                </wp:positionV>
+                <wp:extent cx="349250" cy="139700"/>
+                <wp:effectExtent l="38100" t="38100" r="31750" b="31750"/>
+                <wp:wrapNone/>
+                <wp:docPr id="39" name="直接箭头连接符 39"/>
+                <wp:cNvGraphicFramePr/>
+                <a:graphic xmlns:a="http://schemas.openxmlformats.org/drawingml/2006/main">
+                  <a:graphicData uri="http://schemas.microsoft.com/office/word/2010/wordprocessingShape">
+                    <wps:wsp>
+                      <wps:cNvCnPr/>
+                      <wps:spPr>
+                        <a:xfrm flipH="1" flipV="1">
+                          <a:off x="0" y="0"/>
+                          <a:ext cx="349250" cy="139700"/>
+                        </a:xfrm>
+                        <a:prstGeom prst="straightConnector1">
+                          <a:avLst/>
+                        </a:prstGeom>
+                        <a:ln>
+                          <a:tailEnd type="triangle"/>
+                        </a:ln>
+                      </wps:spPr>
+                      <wps:style>
+                        <a:lnRef idx="1">
+                          <a:schemeClr val="accent1"/>
+                        </a:lnRef>
+                        <a:fillRef idx="0">
+                          <a:schemeClr val="accent1"/>
+                        </a:fillRef>
+                        <a:effectRef idx="0">
+                          <a:schemeClr val="accent1"/>
+                        </a:effectRef>
+                        <a:fontRef idx="minor">
+                          <a:schemeClr val="tx1"/>
+                        </a:fontRef>
+                      </wps:style>
+                      <wps:bodyPr/>
+                    </wps:wsp>
+                  </a:graphicData>
+                </a:graphic>
+                <wp14:sizeRelH relativeFrom="margin">
+                  <wp14:pctWidth>0</wp14:pctWidth>
+                </wp14:sizeRelH>
+                <wp14:sizeRelV relativeFrom="margin">
+                  <wp14:pctHeight>0</wp14:pctHeight>
+                </wp14:sizeRelV>
+              </wp:anchor>
+            </w:drawing>
+          </mc:Choice>
+          <mc:Fallback>
+            <w:pict>
+              <v:shapetype w14:anchorId="1D82B033" id="_x0000_t32" coordsize="21600,21600" o:spt="32" o:oned="t" path="m,l21600,21600e" filled="f">
+                <v:path arrowok="t" fillok="f" o:connecttype="none"/>
+                <o:lock v:ext="edit" shapetype="t"/>
+              </v:shapetype>
+              <v:shape id="直接箭头连接符 39" o:spid="_x0000_s1026" type="#_x0000_t32" style="position:absolute;margin-left:-2.5pt;margin-top:13.5pt;width:27.5pt;height:11pt;flip:x y;z-index:251724800;visibility:visible;mso-wrap-style:square;mso-width-percent:0;mso-height-percent:0;mso-wrap-distance-left:9pt;mso-wrap-distance-top:0;mso-wrap-distance-right:9pt;mso-wrap-distance-bottom:0;mso-position-horizontal:absolute;mso-position-horizontal-relative:text;mso-position-vertical:absolute;mso-position-vertical-relative:text;mso-width-percent:0;mso-height-percent:0;mso-width-relative:margin;mso-height-relative:margin" o:gfxdata="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" strokecolor="#4472c4 [3204]" strokeweight=".5pt">
+                <v:stroke endarrow="block" joinstyle="miter"/>
+              </v:shape>
+            </w:pict>
+          </mc:Fallback>
+        </mc:AlternateContent>
+      </w:r>
+      <w:r>
+        <w:rPr>
+          <w:noProof/>
+        </w:rPr>
+        <mc:AlternateContent>
+          <mc:Choice Requires="wps">
+            <w:drawing>
+              <wp:anchor distT="0" distB="0" distL="114300" distR="114300" simplePos="0" relativeHeight="251717632" behindDoc="0" locked="0" layoutInCell="1" allowOverlap="1" wp14:anchorId="37F5AA3A" wp14:editId="59DF49DC">
+                <wp:simplePos x="0" y="0"/>
+                <wp:positionH relativeFrom="margin">
+                  <wp:posOffset>5041900</wp:posOffset>
+                </wp:positionH>
+                <wp:positionV relativeFrom="paragraph">
+                  <wp:posOffset>-151765</wp:posOffset>
+                </wp:positionV>
+                <wp:extent cx="787400" cy="507365"/>
+                <wp:effectExtent l="0" t="0" r="12700" b="26035"/>
+                <wp:wrapNone/>
+                <wp:docPr id="32" name="Rectangle: Rounded Corners 12"/>
+                <wp:cNvGraphicFramePr/>
+                <a:graphic xmlns:a="http://schemas.openxmlformats.org/drawingml/2006/main">
+                  <a:graphicData uri="http://schemas.microsoft.com/office/word/2010/wordprocessingShape">
+                    <wps:wsp>
+                      <wps:cNvSpPr/>
+                      <wps:spPr>
+                        <a:xfrm>
+                          <a:off x="0" y="0"/>
+                          <a:ext cx="787400" cy="507365"/>
+                        </a:xfrm>
+                        <a:prstGeom prst="roundRect">
+                          <a:avLst/>
+                        </a:prstGeom>
+                      </wps:spPr>
+                      <wps:style>
+                        <a:lnRef idx="2">
+                          <a:schemeClr val="accent1">
+                            <a:shade val="50000"/>
+                          </a:schemeClr>
+                        </a:lnRef>
+                        <a:fillRef idx="1">
+                          <a:schemeClr val="accent1"/>
+                        </a:fillRef>
+                        <a:effectRef idx="0">
+                          <a:schemeClr val="accent1"/>
+                        </a:effectRef>
+                        <a:fontRef idx="minor">
+                          <a:schemeClr val="lt1"/>
+                        </a:fontRef>
+                      </wps:style>
+                      <wps:txbx>
+                        <w:txbxContent>
+                          <w:p>
+                            <w:pPr>
+                              <w:jc w:val="center"/>
+                            </w:pPr>
+                            <w:proofErr w:type="spellStart"/>
+                            <w:r>
+                              <w:t>Shipping</w:t>
+                            </w:r>
+                            <w:r>
+                              <w:t>Form</w:t>
+                            </w:r>
+                            <w:proofErr w:type="spellEnd"/>
+                          </w:p>
+                        </w:txbxContent>
+                      </wps:txbx>
+                      <wps:bodyPr rot="0" spcFirstLastPara="0" vertOverflow="overflow" horzOverflow="overflow" vert="horz" wrap="square" lIns="91440" tIns="45720" rIns="91440" bIns="45720" numCol="1" spcCol="0" rtlCol="0" fromWordArt="0" anchor="ctr" anchorCtr="0" forceAA="0" compatLnSpc="1">
+                        <a:prstTxWarp prst="textNoShape">
+                          <a:avLst/>
+                        </a:prstTxWarp>
+                        <a:noAutofit/>
+                      </wps:bodyPr>
+                    </wps:wsp>
+                  </a:graphicData>
+                </a:graphic>
+                <wp14:sizeRelH relativeFrom="margin">
+                  <wp14:pctWidth>0</wp14:pctWidth>
+                </wp14:sizeRelH>
+              </wp:anchor>
+            </w:drawing>
+          </mc:Choice>
+          <mc:Fallback>
+            <w:pict>
+              <v:roundrect w14:anchorId="37F5AA3A" id="_x0000_s1027" style="position:absolute;left:0;text-align:left;margin-left:397pt;margin-top:-11.95pt;width:62pt;height:39.95pt;z-index:251717632;visibility:visible;mso-wrap-style:square;mso-width-percent:0;mso-wrap-distance-left:9pt;mso-wrap-distance-top:0;mso-wrap-distance-right:9pt;mso-wrap-distance-bottom:0;mso-position-horizontal:absolute;mso-position-horizontal-relative:margin;mso-position-vertical:absolute;mso-position-vertical-relative:text;mso-width-percent:0;mso-width-relative:margin;v-text-anchor:middle" arcsize="10923f" o:gfxdata="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" fillcolor="#4472c4 [3204]" strokecolor="#1f3763 [1604]" strokeweight="1pt">
+                <v:stroke joinstyle="miter"/>
+                <v:textbox>
+                  <w:txbxContent>
+                    <w:p>
+                      <w:pPr>
+                        <w:jc w:val="center"/>
+                      </w:pPr>
+                      <w:proofErr w:type="spellStart"/>
+                      <w:r>
+                        <w:t>Shipping</w:t>
+                      </w:r>
+                      <w:r>
+                        <w:t>Form</w:t>
+                      </w:r>
+                      <w:proofErr w:type="spellEnd"/>
+                    </w:p>
+                  </w:txbxContent>
+                </v:textbox>
+                <w10:wrap anchorx="margin"/>
+              </v:roundrect>
+            </w:pict>
+          </mc:Fallback>
+        </mc:AlternateContent>
+      </w:r>
+      <w:r>
+        <w:rPr>
+          <w:noProof/>
+        </w:rPr>
+        <mc:AlternateContent>
+          <mc:Choice Requires="wps">
+            <w:drawing>
+              <wp:anchor distT="0" distB="0" distL="114300" distR="114300" simplePos="0" relativeHeight="251715584" behindDoc="0" locked="0" layoutInCell="1" allowOverlap="1" wp14:anchorId="08ED90AC" wp14:editId="18B8624C">
+                <wp:simplePos x="0" y="0"/>
+                <wp:positionH relativeFrom="column">
+                  <wp:posOffset>4641850</wp:posOffset>
+                </wp:positionH>
+                <wp:positionV relativeFrom="paragraph">
+                  <wp:posOffset>152400</wp:posOffset>
+                </wp:positionV>
+                <wp:extent cx="367665" cy="234950"/>
+                <wp:effectExtent l="0" t="38100" r="51435" b="31750"/>
+                <wp:wrapNone/>
+                <wp:docPr id="31" name="Straight Arrow Connector 10"/>
+                <wp:cNvGraphicFramePr/>
+                <a:graphic xmlns:a="http://schemas.openxmlformats.org/drawingml/2006/main">
+                  <a:graphicData uri="http://schemas.microsoft.com/office/word/2010/wordprocessingShape">
+                    <wps:wsp>
+                      <wps:cNvCnPr/>
+                      <wps:spPr>
+                        <a:xfrm flipV="1">
+                          <a:off x="0" y="0"/>
+                          <a:ext cx="367665" cy="234950"/>
+                        </a:xfrm>
+                        <a:prstGeom prst="straightConnector1">
+                          <a:avLst/>
+                        </a:prstGeom>
+                        <a:ln>
+                          <a:tailEnd type="triangle"/>
+                        </a:ln>
+                      </wps:spPr>
+                      <wps:style>
+                        <a:lnRef idx="1">
+                          <a:schemeClr val="accent1"/>
+                        </a:lnRef>
+                        <a:fillRef idx="0">
+                          <a:schemeClr val="accent1"/>
+                        </a:fillRef>
+                        <a:effectRef idx="0">
+                          <a:schemeClr val="accent1"/>
+                        </a:effectRef>
+                        <a:fontRef idx="minor">
+                          <a:schemeClr val="tx1"/>
+                        </a:fontRef>
+                      </wps:style>
+                      <wps:bodyPr/>
+                    </wps:wsp>
+                  </a:graphicData>
+                </a:graphic>
+                <wp14:sizeRelH relativeFrom="margin">
+                  <wp14:pctWidth>0</wp14:pctWidth>
+                </wp14:sizeRelH>
+                <wp14:sizeRelV relativeFrom="margin">
+                  <wp14:pctHeight>0</wp14:pctHeight>
+                </wp14:sizeRelV>
+              </wp:anchor>
+            </w:drawing>
+          </mc:Choice>
+          <mc:Fallback>
+            <w:pict>
+              <v:shape w14:anchorId="2C5DD75A" id="Straight Arrow Connector 10" o:spid="_x0000_s1026" type="#_x0000_t32" style="position:absolute;margin-left:365.5pt;margin-top:12pt;width:28.95pt;height:18.5pt;flip:y;z-index:251715584;visibility:visible;mso-wrap-style:square;mso-width-percent:0;mso-height-percent:0;mso-wrap-distance-left:9pt;mso-wrap-distance-top:0;mso-wrap-distance-right:9pt;mso-wrap-distance-bottom:0;mso-position-horizontal:absolute;mso-position-horizontal-relative:text;mso-position-vertical:absolute;mso-position-vertical-relative:text;mso-width-percent:0;mso-height-percent:0;mso-width-relative:margin;mso-height-relative:margin" o:gfxdata="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" strokecolor="#4472c4 [3204]" strokeweight=".5pt">
+                <v:stroke endarrow="block" joinstyle="miter"/>
+              </v:shape>
+            </w:pict>
+          </mc:Fallback>
+        </mc:AlternateContent>
+      </w:r>
+      <w:r>
+        <w:rPr>
+          <w:noProof/>
+        </w:rPr>
+        <mc:AlternateContent>
+          <mc:Choice Requires="wps">
+            <w:drawing>
+              <wp:anchor distT="0" distB="0" distL="114300" distR="114300" simplePos="0" relativeHeight="251707392" behindDoc="0" locked="0" layoutInCell="1" allowOverlap="1" wp14:anchorId="2701FB1E" wp14:editId="0EB2698C">
+                <wp:simplePos x="0" y="0"/>
+                <wp:positionH relativeFrom="column">
+                  <wp:posOffset>2679700</wp:posOffset>
+                </wp:positionH>
+                <wp:positionV relativeFrom="paragraph">
+                  <wp:posOffset>-101600</wp:posOffset>
+                </wp:positionV>
+                <wp:extent cx="367665" cy="234950"/>
+                <wp:effectExtent l="0" t="38100" r="51435" b="31750"/>
+                <wp:wrapNone/>
+                <wp:docPr id="26" name="Straight Arrow Connector 10"/>
+                <wp:cNvGraphicFramePr/>
+                <a:graphic xmlns:a="http://schemas.openxmlformats.org/drawingml/2006/main">
+                  <a:graphicData uri="http://schemas.microsoft.com/office/word/2010/wordprocessingShape">
+                    <wps:wsp>
+                      <wps:cNvCnPr/>
+                      <wps:spPr>
+                        <a:xfrm flipV="1">
+                          <a:off x="0" y="0"/>
+                          <a:ext cx="367665" cy="234950"/>
+                        </a:xfrm>
+                        <a:prstGeom prst="straightConnector1">
+                          <a:avLst/>
+                        </a:prstGeom>
+                        <a:ln>
+                          <a:tailEnd type="triangle"/>
+                        </a:ln>
+                      </wps:spPr>
+                      <wps:style>
+                        <a:lnRef idx="1">
+                          <a:schemeClr val="accent1"/>
+                        </a:lnRef>
+                        <a:fillRef idx="0">
+                          <a:schemeClr val="accent1"/>
+                        </a:fillRef>
+                        <a:effectRef idx="0">
+                          <a:schemeClr val="accent1"/>
+                        </a:effectRef>
+                        <a:fontRef idx="minor">
+                          <a:schemeClr val="tx1"/>
+                        </a:fontRef>
+                      </wps:style>
+                      <wps:bodyPr/>
+                    </wps:wsp>
+                  </a:graphicData>
+                </a:graphic>
+                <wp14:sizeRelH relativeFrom="margin">
+                  <wp14:pctWidth>0</wp14:pctWidth>
+                </wp14:sizeRelH>
+                <wp14:sizeRelV relativeFrom="margin">
+                  <wp14:pctHeight>0</wp14:pctHeight>
+                </wp14:sizeRelV>
+              </wp:anchor>
+            </w:drawing>
+          </mc:Choice>
+          <mc:Fallback>
+            <w:pict>
+              <v:shape w14:anchorId="2C73FD68" id="Straight Arrow Connector 10" o:spid="_x0000_s1026" type="#_x0000_t32" style="position:absolute;margin-left:211pt;margin-top:-8pt;width:28.95pt;height:18.5pt;flip:y;z-index:251707392;visibility:visible;mso-wrap-style:square;mso-width-percent:0;mso-height-percent:0;mso-wrap-distance-left:9pt;mso-wrap-distance-top:0;mso-wrap-distance-right:9pt;mso-wrap-distance-bottom:0;mso-position-horizontal:absolute;mso-position-horizontal-relative:text;mso-position-vertical:absolute;mso-position-vertical-relative:text;mso-width-percent:0;mso-height-percent:0;mso-width-relative:margin;mso-height-relative:margin" o:gfxdata="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" strokecolor="#4472c4 [3204]" strokeweight=".5pt">
+                <v:stroke endarrow="block" joinstyle="miter"/>
+              </v:shape>
+            </w:pict>
+          </mc:Fallback>
+        </mc:AlternateContent>
+      </w:r>
+      <w:r>
+        <w:rPr>
+          <w:noProof/>
+        </w:rPr>
+        <mc:AlternateContent>
+          <mc:Choice Requires="wps">
+            <w:drawing>
+              <wp:anchor distT="0" distB="0" distL="114300" distR="114300" simplePos="0" relativeHeight="251705344" behindDoc="0" locked="0" layoutInCell="1" allowOverlap="1" wp14:anchorId="5917096E" wp14:editId="352C1CFF">
+                <wp:simplePos x="0" y="0"/>
+                <wp:positionH relativeFrom="margin">
+                  <wp:posOffset>3079750</wp:posOffset>
+                </wp:positionH>
+                <wp:positionV relativeFrom="paragraph">
+                  <wp:posOffset>-532765</wp:posOffset>
+                </wp:positionV>
+                <wp:extent cx="1041400" cy="507365"/>
+                <wp:effectExtent l="0" t="0" r="25400" b="26035"/>
+                <wp:wrapNone/>
+                <wp:docPr id="24" name="Rectangle: Rounded Corners 12"/>
+                <wp:cNvGraphicFramePr/>
+                <a:graphic xmlns:a="http://schemas.openxmlformats.org/drawingml/2006/main">
+                  <a:graphicData uri="http://schemas.microsoft.com/office/word/2010/wordprocessingShape">
+                    <wps:wsp>
+                      <wps:cNvSpPr/>
+                      <wps:spPr>
+                        <a:xfrm>
+                          <a:off x="0" y="0"/>
+                          <a:ext cx="1041400" cy="507365"/>
+                        </a:xfrm>
+                        <a:prstGeom prst="roundRect">
+                          <a:avLst/>
+                        </a:prstGeom>
+                      </wps:spPr>
+                      <wps:style>
+                        <a:lnRef idx="2">
+                          <a:schemeClr val="accent1">
+                            <a:shade val="50000"/>
+                          </a:schemeClr>
+                        </a:lnRef>
+                        <a:fillRef idx="1">
+                          <a:schemeClr val="accent1"/>
+                        </a:fillRef>
+                        <a:effectRef idx="0">
+                          <a:schemeClr val="accent1"/>
+                        </a:effectRef>
+                        <a:fontRef idx="minor">
+                          <a:schemeClr val="lt1"/>
+                        </a:fontRef>
+                      </wps:style>
+                      <wps:txbx>
+                        <w:txbxContent>
+                          <w:p>
+                            <w:pPr>
+                              <w:jc w:val="center"/>
+                            </w:pPr>
+                            <w:proofErr w:type="spellStart"/>
+                            <w:r>
+                              <w:t>ShoppingCart</w:t>
+                            </w:r>
+                            <w:proofErr w:type="spellEnd"/>
+                          </w:p>
+                        </w:txbxContent>
+                      </wps:txbx>
+                      <wps:bodyPr rot="0" spcFirstLastPara="0" vertOverflow="overflow" horzOverflow="overflow" vert="horz" wrap="square" lIns="91440" tIns="45720" rIns="91440" bIns="45720" numCol="1" spcCol="0" rtlCol="0" fromWordArt="0" anchor="ctr" anchorCtr="0" forceAA="0" compatLnSpc="1">
+                        <a:prstTxWarp prst="textNoShape">
+                          <a:avLst/>
+                        </a:prstTxWarp>
+                        <a:noAutofit/>
+                      </wps:bodyPr>
+                    </wps:wsp>
+                  </a:graphicData>
+                </a:graphic>
+                <wp14:sizeRelH relativeFrom="margin">
+                  <wp14:pctWidth>0</wp14:pctWidth>
+                </wp14:sizeRelH>
+              </wp:anchor>
+            </w:drawing>
+          </mc:Choice>
+          <mc:Fallback>
+            <w:pict>
+              <v:roundrect w14:anchorId="5917096E" id="_x0000_s1028" style="position:absolute;left:0;text-align:left;margin-left:242.5pt;margin-top:-41.95pt;width:82pt;height:39.95pt;z-index:251705344;visibility:visible;mso-wrap-style:square;mso-width-percent:0;mso-wrap-distance-left:9pt;mso-wrap-distance-top:0;mso-wrap-distance-right:9pt;mso-wrap-distance-bottom:0;mso-position-horizontal:absolute;mso-position-horizontal-relative:margin;mso-position-vertical:absolute;mso-position-vertical-relative:text;mso-width-percent:0;mso-width-relative:margin;v-text-anchor:middle" arcsize="10923f" o:gfxdata="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" fillcolor="#4472c4 [3204]" strokecolor="#1f3763 [1604]" strokeweight="1pt">
+                <v:stroke joinstyle="miter"/>
+                <v:textbox>
+                  <w:txbxContent>
+                    <w:p>
+                      <w:pPr>
+                        <w:jc w:val="center"/>
+                      </w:pPr>
+                      <w:proofErr w:type="spellStart"/>
+                      <w:r>
+                        <w:t>ShoppingCart</w:t>
+                      </w:r>
+                      <w:proofErr w:type="spellEnd"/>
+                    </w:p>
+                  </w:txbxContent>
+                </v:textbox>
+                <w10:wrap anchorx="margin"/>
+              </v:roundrect>
+            </w:pict>
+          </mc:Fallback>
+        </mc:AlternateContent>
+      </w:r>
+      <w:r>
+        <w:rPr>
+          <w:noProof/>
+        </w:rPr>
+        <mc:AlternateContent>
+          <mc:Choice Requires="wps">
+            <w:drawing>
+              <wp:anchor distT="0" distB="0" distL="114300" distR="114300" simplePos="0" relativeHeight="251664384" behindDoc="0" locked="0" layoutInCell="1" allowOverlap="1" wp14:anchorId="0C8F8C56" wp14:editId="3DFD535B">
                 <wp:simplePos x="0" y="0"/>
                 <wp:positionH relativeFrom="column">
                   <wp:posOffset>1156214</wp:posOffset>
@@ -62,11 +594,7 @@
           </mc:Choice>
           <mc:Fallback>
             <w:pict>
-              <v:shapetype w14:anchorId="02B6350B" id="_x0000_t32" coordsize="21600,21600" o:spt="32" o:oned="t" path="m,l21600,21600e" filled="f">
-                <v:path arrowok="t" fillok="f" o:connecttype="none"/>
-                <o:lock v:ext="edit" shapetype="t"/>
-              </v:shapetype>
-              <v:shape id="Straight Arrow Connector 6" o:spid="_x0000_s1026" type="#_x0000_t32" style="position:absolute;left:0;text-align:left;margin-left:91.05pt;margin-top:56.2pt;width:49.95pt;height:31.2pt;flip:x;z-index:251664384;visibility:visible;mso-wrap-style:square;mso-wrap-distance-left:9pt;mso-wrap-distance-top:0;mso-wrap-distance-right:9pt;mso-wrap-distance-bottom:0;mso-position-horizontal:absolute;mso-position-horizontal-relative:text;mso-position-vertical:absolute;mso-position-vertical-relative:text" o:gfxdata="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" strokecolor="#4472c4 [3204]" strokeweight=".5pt">
+              <v:shape w14:anchorId="3A3DEB40" id="Straight Arrow Connector 6" o:spid="_x0000_s1026" type="#_x0000_t32" style="position:absolute;margin-left:91.05pt;margin-top:56.2pt;width:49.95pt;height:31.2pt;flip:x;z-index:251664384;visibility:visible;mso-wrap-style:square;mso-wrap-distance-left:9pt;mso-wrap-distance-top:0;mso-wrap-distance-right:9pt;mso-wrap-distance-bottom:0;mso-position-horizontal:absolute;mso-position-horizontal-relative:text;mso-position-vertical:absolute;mso-position-vertical-relative:text" o:gfxdata="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" strokecolor="#4472c4 [3204]" strokeweight=".5pt">
                 <v:stroke endarrow="block" joinstyle="miter"/>
               </v:shape>
             </w:pict>
@@ -156,7 +684,7 @@
           </mc:Choice>
           <mc:Fallback>
             <w:pict>
-              <v:roundrect w14:anchorId="5F0BFF40" id="Rectangle: Rounded Corners 2" o:spid="_x0000_s1026" style="position:absolute;left:0;text-align:left;margin-left:36.5pt;margin-top:92.8pt;width:1in;height:38.7pt;z-index:251660288;visibility:visible;mso-wrap-style:square;mso-wrap-distance-left:9pt;mso-wrap-distance-top:0;mso-wrap-distance-right:9pt;mso-wrap-distance-bottom:0;mso-position-horizontal:absolute;mso-position-horizontal-relative:text;mso-position-vertical:absolute;mso-position-vertical-relative:text;v-text-anchor:middle" arcsize="10923f" o:gfxdata="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" fillcolor="#4472c4 [3204]" strokecolor="#1f3763 [1604]" strokeweight="1pt">
+              <v:roundrect w14:anchorId="5F0BFF40" id="Rectangle: Rounded Corners 2" o:spid="_x0000_s1029" style="position:absolute;left:0;text-align:left;margin-left:36.5pt;margin-top:92.8pt;width:1in;height:38.7pt;z-index:251660288;visibility:visible;mso-wrap-style:square;mso-wrap-distance-left:9pt;mso-wrap-distance-top:0;mso-wrap-distance-right:9pt;mso-wrap-distance-bottom:0;mso-position-horizontal:absolute;mso-position-horizontal-relative:text;mso-position-vertical:absolute;mso-position-vertical-relative:text;v-text-anchor:middle" arcsize="10923f" o:gfxdata="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" fillcolor="#4472c4 [3204]" strokecolor="#1f3763 [1604]" strokeweight="1pt">
                 <v:stroke joinstyle="miter"/>
                 <v:textbox>
                   <w:txbxContent>
@@ -192,7 +720,203 @@
         <mc:AlternateContent>
           <mc:Choice Requires="wps">
             <w:drawing>
-              <wp:anchor distT="0" distB="0" distL="114300" distR="114300" simplePos="0" relativeHeight="251659264" behindDoc="0" locked="0" layoutInCell="1" allowOverlap="1" wp14:anchorId="5E81AFA9" wp14:editId="58031FDB">
+              <wp:anchor distT="0" distB="0" distL="114300" distR="114300" simplePos="0" relativeHeight="251721728" behindDoc="0" locked="0" layoutInCell="1" allowOverlap="1" wp14:anchorId="4DE69FAC" wp14:editId="0B3E41A8">
+                <wp:simplePos x="0" y="0"/>
+                <wp:positionH relativeFrom="margin">
+                  <wp:posOffset>419100</wp:posOffset>
+                </wp:positionH>
+                <wp:positionV relativeFrom="paragraph">
+                  <wp:posOffset>5715</wp:posOffset>
+                </wp:positionV>
+                <wp:extent cx="787400" cy="507365"/>
+                <wp:effectExtent l="0" t="0" r="12700" b="26035"/>
+                <wp:wrapNone/>
+                <wp:docPr id="37" name="Rectangle: Rounded Corners 12"/>
+                <wp:cNvGraphicFramePr/>
+                <a:graphic xmlns:a="http://schemas.openxmlformats.org/drawingml/2006/main">
+                  <a:graphicData uri="http://schemas.microsoft.com/office/word/2010/wordprocessingShape">
+                    <wps:wsp>
+                      <wps:cNvSpPr/>
+                      <wps:spPr>
+                        <a:xfrm>
+                          <a:off x="0" y="0"/>
+                          <a:ext cx="787400" cy="507365"/>
+                        </a:xfrm>
+                        <a:prstGeom prst="roundRect">
+                          <a:avLst/>
+                        </a:prstGeom>
+                      </wps:spPr>
+                      <wps:style>
+                        <a:lnRef idx="2">
+                          <a:schemeClr val="accent1">
+                            <a:shade val="50000"/>
+                          </a:schemeClr>
+                        </a:lnRef>
+                        <a:fillRef idx="1">
+                          <a:schemeClr val="accent1"/>
+                        </a:fillRef>
+                        <a:effectRef idx="0">
+                          <a:schemeClr val="accent1"/>
+                        </a:effectRef>
+                        <a:fontRef idx="minor">
+                          <a:schemeClr val="lt1"/>
+                        </a:fontRef>
+                      </wps:style>
+                      <wps:txbx>
+                        <w:txbxContent>
+                          <w:p>
+                            <w:pPr>
+                              <w:jc w:val="center"/>
+                            </w:pPr>
+                            <w:r>
+                              <w:t>Home</w:t>
+                            </w:r>
+                          </w:p>
+                        </w:txbxContent>
+                      </wps:txbx>
+                      <wps:bodyPr rot="0" spcFirstLastPara="0" vertOverflow="overflow" horzOverflow="overflow" vert="horz" wrap="square" lIns="91440" tIns="45720" rIns="91440" bIns="45720" numCol="1" spcCol="0" rtlCol="0" fromWordArt="0" anchor="ctr" anchorCtr="0" forceAA="0" compatLnSpc="1">
+                        <a:prstTxWarp prst="textNoShape">
+                          <a:avLst/>
+                        </a:prstTxWarp>
+                        <a:noAutofit/>
+                      </wps:bodyPr>
+                    </wps:wsp>
+                  </a:graphicData>
+                </a:graphic>
+                <wp14:sizeRelH relativeFrom="margin">
+                  <wp14:pctWidth>0</wp14:pctWidth>
+                </wp14:sizeRelH>
+              </wp:anchor>
+            </w:drawing>
+          </mc:Choice>
+          <mc:Fallback>
+            <w:pict>
+              <v:roundrect w14:anchorId="4DE69FAC" id="_x0000_s1030" style="position:absolute;left:0;text-align:left;margin-left:33pt;margin-top:.45pt;width:62pt;height:39.95pt;z-index:251721728;visibility:visible;mso-wrap-style:square;mso-width-percent:0;mso-wrap-distance-left:9pt;mso-wrap-distance-top:0;mso-wrap-distance-right:9pt;mso-wrap-distance-bottom:0;mso-position-horizontal:absolute;mso-position-horizontal-relative:margin;mso-position-vertical:absolute;mso-position-vertical-relative:text;mso-width-percent:0;mso-width-relative:margin;v-text-anchor:middle" arcsize="10923f" o:gfxdata="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" fillcolor="#4472c4 [3204]" strokecolor="#1f3763 [1604]" strokeweight="1pt">
+                <v:stroke joinstyle="miter"/>
+                <v:textbox>
+                  <w:txbxContent>
+                    <w:p>
+                      <w:pPr>
+                        <w:jc w:val="center"/>
+                      </w:pPr>
+                      <w:r>
+                        <w:t>Home</w:t>
+                      </w:r>
+                    </w:p>
+                  </w:txbxContent>
+                </v:textbox>
+                <w10:wrap anchorx="margin"/>
+              </v:roundrect>
+            </w:pict>
+          </mc:Fallback>
+        </mc:AlternateContent>
+      </w:r>
+      <w:r>
+        <w:rPr>
+          <w:noProof/>
+        </w:rPr>
+        <mc:AlternateContent>
+          <mc:Choice Requires="wps">
+            <w:drawing>
+              <wp:anchor distT="0" distB="0" distL="114300" distR="114300" simplePos="0" relativeHeight="251711488" behindDoc="0" locked="0" layoutInCell="1" allowOverlap="1" wp14:anchorId="004D876F" wp14:editId="71197787">
+                <wp:simplePos x="0" y="0"/>
+                <wp:positionH relativeFrom="margin">
+                  <wp:posOffset>3797300</wp:posOffset>
+                </wp:positionH>
+                <wp:positionV relativeFrom="paragraph">
+                  <wp:posOffset>5080</wp:posOffset>
+                </wp:positionV>
+                <wp:extent cx="787400" cy="507365"/>
+                <wp:effectExtent l="0" t="0" r="12700" b="26035"/>
+                <wp:wrapNone/>
+                <wp:docPr id="29" name="Rectangle: Rounded Corners 12"/>
+                <wp:cNvGraphicFramePr/>
+                <a:graphic xmlns:a="http://schemas.openxmlformats.org/drawingml/2006/main">
+                  <a:graphicData uri="http://schemas.microsoft.com/office/word/2010/wordprocessingShape">
+                    <wps:wsp>
+                      <wps:cNvSpPr/>
+                      <wps:spPr>
+                        <a:xfrm>
+                          <a:off x="0" y="0"/>
+                          <a:ext cx="787400" cy="507365"/>
+                        </a:xfrm>
+                        <a:prstGeom prst="roundRect">
+                          <a:avLst/>
+                        </a:prstGeom>
+                      </wps:spPr>
+                      <wps:style>
+                        <a:lnRef idx="2">
+                          <a:schemeClr val="accent1">
+                            <a:shade val="50000"/>
+                          </a:schemeClr>
+                        </a:lnRef>
+                        <a:fillRef idx="1">
+                          <a:schemeClr val="accent1"/>
+                        </a:fillRef>
+                        <a:effectRef idx="0">
+                          <a:schemeClr val="accent1"/>
+                        </a:effectRef>
+                        <a:fontRef idx="minor">
+                          <a:schemeClr val="lt1"/>
+                        </a:fontRef>
+                      </wps:style>
+                      <wps:txbx>
+                        <w:txbxContent>
+                          <w:p>
+                            <w:pPr>
+                              <w:jc w:val="center"/>
+                            </w:pPr>
+                            <w:r>
+                              <w:t>Shipping</w:t>
+                            </w:r>
+                          </w:p>
+                        </w:txbxContent>
+                      </wps:txbx>
+                      <wps:bodyPr rot="0" spcFirstLastPara="0" vertOverflow="overflow" horzOverflow="overflow" vert="horz" wrap="square" lIns="91440" tIns="45720" rIns="91440" bIns="45720" numCol="1" spcCol="0" rtlCol="0" fromWordArt="0" anchor="ctr" anchorCtr="0" forceAA="0" compatLnSpc="1">
+                        <a:prstTxWarp prst="textNoShape">
+                          <a:avLst/>
+                        </a:prstTxWarp>
+                        <a:noAutofit/>
+                      </wps:bodyPr>
+                    </wps:wsp>
+                  </a:graphicData>
+                </a:graphic>
+                <wp14:sizeRelH relativeFrom="margin">
+                  <wp14:pctWidth>0</wp14:pctWidth>
+                </wp14:sizeRelH>
+              </wp:anchor>
+            </w:drawing>
+          </mc:Choice>
+          <mc:Fallback>
+            <w:pict>
+              <v:roundrect w14:anchorId="004D876F" id="_x0000_s1031" style="position:absolute;left:0;text-align:left;margin-left:299pt;margin-top:.4pt;width:62pt;height:39.95pt;z-index:251711488;visibility:visible;mso-wrap-style:square;mso-width-percent:0;mso-wrap-distance-left:9pt;mso-wrap-distance-top:0;mso-wrap-distance-right:9pt;mso-wrap-distance-bottom:0;mso-position-horizontal:absolute;mso-position-horizontal-relative:margin;mso-position-vertical:absolute;mso-position-vertical-relative:text;mso-width-percent:0;mso-width-relative:margin;v-text-anchor:middle" arcsize="10923f" o:gfxdata="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" fillcolor="#4472c4 [3204]" strokecolor="#1f3763 [1604]" strokeweight="1pt">
+                <v:stroke joinstyle="miter"/>
+                <v:textbox>
+                  <w:txbxContent>
+                    <w:p>
+                      <w:pPr>
+                        <w:jc w:val="center"/>
+                      </w:pPr>
+                      <w:r>
+                        <w:t>Shipping</w:t>
+                      </w:r>
+                    </w:p>
+                  </w:txbxContent>
+                </v:textbox>
+                <w10:wrap anchorx="margin"/>
+              </v:roundrect>
+            </w:pict>
+          </mc:Fallback>
+        </mc:AlternateContent>
+      </w:r>
+      <w:r>
+        <w:rPr>
+          <w:noProof/>
+        </w:rPr>
+        <mc:AlternateContent>
+          <mc:Choice Requires="wps">
+            <w:drawing>
+              <wp:anchor distT="0" distB="0" distL="114300" distR="114300" simplePos="0" relativeHeight="251659264" behindDoc="0" locked="0" layoutInCell="1" allowOverlap="1" wp14:anchorId="5E81AFA9" wp14:editId="6A712C54">
                 <wp:simplePos x="0" y="0"/>
                 <wp:positionH relativeFrom="column">
                   <wp:posOffset>1828165</wp:posOffset>
@@ -240,7 +964,6 @@
                             <w:pPr>
                               <w:jc w:val="center"/>
                             </w:pPr>
-                            <w:bookmarkStart w:id="0" w:name="_GoBack"/>
                             <w:r>
                               <w:rPr>
                                 <w:rFonts w:hint="eastAsia"/>
@@ -250,7 +973,6 @@
                             <w:r>
                               <w:t>pp</w:t>
                             </w:r>
-                            <w:bookmarkEnd w:id="0"/>
                           </w:p>
                         </w:txbxContent>
                       </wps:txbx>
@@ -268,7 +990,7 @@
           </mc:Choice>
           <mc:Fallback>
             <w:pict>
-              <v:roundrect w14:anchorId="5E81AFA9" id="Rectangle: Rounded Corners 1" o:spid="_x0000_s1027" style="position:absolute;left:0;text-align:left;margin-left:143.95pt;margin-top:.2pt;width:78.65pt;height:36.2pt;z-index:251659264;visibility:visible;mso-wrap-style:square;mso-wrap-distance-left:9pt;mso-wrap-distance-top:0;mso-wrap-distance-right:9pt;mso-wrap-distance-bottom:0;mso-position-horizontal:absolute;mso-position-horizontal-relative:text;mso-position-vertical:absolute;mso-position-vertical-relative:text;v-text-anchor:middle" arcsize="10923f" o:gfxdata="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" fillcolor="#4472c4 [3204]" strokecolor="#1f3763 [1604]" strokeweight="1pt">
+              <v:roundrect w14:anchorId="5E81AFA9" id="Rectangle: Rounded Corners 1" o:spid="_x0000_s1032" style="position:absolute;left:0;text-align:left;margin-left:143.95pt;margin-top:.2pt;width:78.65pt;height:36.2pt;z-index:251659264;visibility:visible;mso-wrap-style:square;mso-wrap-distance-left:9pt;mso-wrap-distance-top:0;mso-wrap-distance-right:9pt;mso-wrap-distance-bottom:0;mso-position-horizontal:absolute;mso-position-horizontal-relative:text;mso-position-vertical:absolute;mso-position-vertical-relative:text;v-text-anchor:middle" arcsize="10923f" o:gfxdata="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" fillcolor="#4472c4 [3204]" strokecolor="#1f3763 [1604]" strokeweight="1pt">
                 <v:stroke joinstyle="miter"/>
                 <v:textbox>
                   <w:txbxContent>
@@ -276,7 +998,6 @@
                       <w:pPr>
                         <w:jc w:val="center"/>
                       </w:pPr>
-                      <w:bookmarkStart w:id="1" w:name="_GoBack"/>
                       <w:r>
                         <w:rPr>
                           <w:rFonts w:hint="eastAsia"/>
@@ -286,7 +1007,6 @@
                       <w:r>
                         <w:t>pp</w:t>
                       </w:r>
-                      <w:bookmarkEnd w:id="1"/>
                     </w:p>
                   </w:txbxContent>
                 </v:textbox>
@@ -296,7 +1016,6 @@
         </mc:AlternateContent>
       </w:r>
     </w:p>
-    <w:p/>
     <w:p>
       <w:r>
         <w:rPr>
@@ -305,7 +1024,502 @@
         <mc:AlternateContent>
           <mc:Choice Requires="wps">
             <w:drawing>
-              <wp:anchor distT="0" distB="0" distL="114300" distR="114300" simplePos="0" relativeHeight="251670528" behindDoc="0" locked="0" layoutInCell="1" allowOverlap="1" wp14:anchorId="71A7337B" wp14:editId="41169BE1">
+              <wp:anchor distT="0" distB="0" distL="114300" distR="114300" simplePos="0" relativeHeight="251730944" behindDoc="0" locked="0" layoutInCell="1" allowOverlap="1" wp14:anchorId="0D8CD3EE" wp14:editId="20F4DEA1">
+                <wp:simplePos x="0" y="0"/>
+                <wp:positionH relativeFrom="leftMargin">
+                  <wp:posOffset>323850</wp:posOffset>
+                </wp:positionH>
+                <wp:positionV relativeFrom="paragraph">
+                  <wp:posOffset>266700</wp:posOffset>
+                </wp:positionV>
+                <wp:extent cx="768350" cy="507365"/>
+                <wp:effectExtent l="0" t="0" r="12700" b="26035"/>
+                <wp:wrapNone/>
+                <wp:docPr id="43" name="Rectangle: Rounded Corners 12"/>
+                <wp:cNvGraphicFramePr/>
+                <a:graphic xmlns:a="http://schemas.openxmlformats.org/drawingml/2006/main">
+                  <a:graphicData uri="http://schemas.microsoft.com/office/word/2010/wordprocessingShape">
+                    <wps:wsp>
+                      <wps:cNvSpPr/>
+                      <wps:spPr>
+                        <a:xfrm>
+                          <a:off x="0" y="0"/>
+                          <a:ext cx="768350" cy="507365"/>
+                        </a:xfrm>
+                        <a:prstGeom prst="roundRect">
+                          <a:avLst/>
+                        </a:prstGeom>
+                      </wps:spPr>
+                      <wps:style>
+                        <a:lnRef idx="2">
+                          <a:schemeClr val="accent1">
+                            <a:shade val="50000"/>
+                          </a:schemeClr>
+                        </a:lnRef>
+                        <a:fillRef idx="1">
+                          <a:schemeClr val="accent1"/>
+                        </a:fillRef>
+                        <a:effectRef idx="0">
+                          <a:schemeClr val="accent1"/>
+                        </a:effectRef>
+                        <a:fontRef idx="minor">
+                          <a:schemeClr val="lt1"/>
+                        </a:fontRef>
+                      </wps:style>
+                      <wps:txbx>
+                        <w:txbxContent>
+                          <w:p>
+                            <w:pPr>
+                              <w:jc w:val="center"/>
+                            </w:pPr>
+                            <w:proofErr w:type="spellStart"/>
+                            <w:r>
+                              <w:t>ProductCard</w:t>
+                            </w:r>
+                            <w:proofErr w:type="spellEnd"/>
+                          </w:p>
+                        </w:txbxContent>
+                      </wps:txbx>
+                      <wps:bodyPr rot="0" spcFirstLastPara="0" vertOverflow="overflow" horzOverflow="overflow" vert="horz" wrap="square" lIns="91440" tIns="45720" rIns="91440" bIns="45720" numCol="1" spcCol="0" rtlCol="0" fromWordArt="0" anchor="ctr" anchorCtr="0" forceAA="0" compatLnSpc="1">
+                        <a:prstTxWarp prst="textNoShape">
+                          <a:avLst/>
+                        </a:prstTxWarp>
+                        <a:noAutofit/>
+                      </wps:bodyPr>
+                    </wps:wsp>
+                  </a:graphicData>
+                </a:graphic>
+                <wp14:sizeRelH relativeFrom="margin">
+                  <wp14:pctWidth>0</wp14:pctWidth>
+                </wp14:sizeRelH>
+              </wp:anchor>
+            </w:drawing>
+          </mc:Choice>
+          <mc:Fallback>
+            <w:pict>
+              <v:roundrect w14:anchorId="0D8CD3EE" id="_x0000_s1033" style="position:absolute;left:0;text-align:left;margin-left:25.5pt;margin-top:21pt;width:60.5pt;height:39.95pt;z-index:251730944;visibility:visible;mso-wrap-style:square;mso-width-percent:0;mso-wrap-distance-left:9pt;mso-wrap-distance-top:0;mso-wrap-distance-right:9pt;mso-wrap-distance-bottom:0;mso-position-horizontal:absolute;mso-position-horizontal-relative:left-margin-area;mso-position-vertical:absolute;mso-position-vertical-relative:text;mso-width-percent:0;mso-width-relative:margin;v-text-anchor:middle" arcsize="10923f" o:gfxdata="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" fillcolor="#4472c4 [3204]" strokecolor="#1f3763 [1604]" strokeweight="1pt">
+                <v:stroke joinstyle="miter"/>
+                <v:textbox>
+                  <w:txbxContent>
+                    <w:p>
+                      <w:pPr>
+                        <w:jc w:val="center"/>
+                      </w:pPr>
+                      <w:proofErr w:type="spellStart"/>
+                      <w:r>
+                        <w:t>ProductCard</w:t>
+                      </w:r>
+                      <w:proofErr w:type="spellEnd"/>
+                    </w:p>
+                  </w:txbxContent>
+                </v:textbox>
+                <w10:wrap anchorx="margin"/>
+              </v:roundrect>
+            </w:pict>
+          </mc:Fallback>
+        </mc:AlternateContent>
+      </w:r>
+      <w:r>
+        <w:rPr>
+          <w:noProof/>
+        </w:rPr>
+        <mc:AlternateContent>
+          <mc:Choice Requires="wps">
+            <w:drawing>
+              <wp:anchor distT="0" distB="0" distL="114300" distR="114300" simplePos="0" relativeHeight="251728896" behindDoc="0" locked="0" layoutInCell="1" allowOverlap="1" wp14:anchorId="16E6D8AE" wp14:editId="18EFAB14">
+                <wp:simplePos x="0" y="0"/>
+                <wp:positionH relativeFrom="margin">
+                  <wp:posOffset>-19050</wp:posOffset>
+                </wp:positionH>
+                <wp:positionV relativeFrom="paragraph">
+                  <wp:posOffset>168910</wp:posOffset>
+                </wp:positionV>
+                <wp:extent cx="342900" cy="266700"/>
+                <wp:effectExtent l="38100" t="0" r="19050" b="57150"/>
+                <wp:wrapNone/>
+                <wp:docPr id="42" name="直接箭头连接符 42"/>
+                <wp:cNvGraphicFramePr/>
+                <a:graphic xmlns:a="http://schemas.openxmlformats.org/drawingml/2006/main">
+                  <a:graphicData uri="http://schemas.microsoft.com/office/word/2010/wordprocessingShape">
+                    <wps:wsp>
+                      <wps:cNvCnPr/>
+                      <wps:spPr>
+                        <a:xfrm flipH="1">
+                          <a:off x="0" y="0"/>
+                          <a:ext cx="342900" cy="266700"/>
+                        </a:xfrm>
+                        <a:prstGeom prst="straightConnector1">
+                          <a:avLst/>
+                        </a:prstGeom>
+                        <a:ln>
+                          <a:tailEnd type="triangle"/>
+                        </a:ln>
+                      </wps:spPr>
+                      <wps:style>
+                        <a:lnRef idx="1">
+                          <a:schemeClr val="accent1"/>
+                        </a:lnRef>
+                        <a:fillRef idx="0">
+                          <a:schemeClr val="accent1"/>
+                        </a:fillRef>
+                        <a:effectRef idx="0">
+                          <a:schemeClr val="accent1"/>
+                        </a:effectRef>
+                        <a:fontRef idx="minor">
+                          <a:schemeClr val="tx1"/>
+                        </a:fontRef>
+                      </wps:style>
+                      <wps:bodyPr/>
+                    </wps:wsp>
+                  </a:graphicData>
+                </a:graphic>
+                <wp14:sizeRelH relativeFrom="margin">
+                  <wp14:pctWidth>0</wp14:pctWidth>
+                </wp14:sizeRelH>
+                <wp14:sizeRelV relativeFrom="margin">
+                  <wp14:pctHeight>0</wp14:pctHeight>
+                </wp14:sizeRelV>
+              </wp:anchor>
+            </w:drawing>
+          </mc:Choice>
+          <mc:Fallback>
+            <w:pict>
+              <v:shape w14:anchorId="6EB0B54B" id="直接箭头连接符 42" o:spid="_x0000_s1026" type="#_x0000_t32" style="position:absolute;margin-left:-1.5pt;margin-top:13.3pt;width:27pt;height:21pt;flip:x;z-index:251728896;visibility:visible;mso-wrap-style:square;mso-width-percent:0;mso-height-percent:0;mso-wrap-distance-left:9pt;mso-wrap-distance-top:0;mso-wrap-distance-right:9pt;mso-wrap-distance-bottom:0;mso-position-horizontal:absolute;mso-position-horizontal-relative:margin;mso-position-vertical:absolute;mso-position-vertical-relative:text;mso-width-percent:0;mso-height-percent:0;mso-width-relative:margin;mso-height-relative:margin" o:gfxdata="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" strokecolor="#4472c4 [3204]" strokeweight=".5pt">
+                <v:stroke endarrow="block" joinstyle="miter"/>
+                <w10:wrap anchorx="margin"/>
+              </v:shape>
+            </w:pict>
+          </mc:Fallback>
+        </mc:AlternateContent>
+      </w:r>
+      <w:r>
+        <w:rPr>
+          <w:noProof/>
+        </w:rPr>
+        <mc:AlternateContent>
+          <mc:Choice Requires="wps">
+            <w:drawing>
+              <wp:anchor distT="0" distB="0" distL="114300" distR="114300" simplePos="0" relativeHeight="251722752" behindDoc="0" locked="0" layoutInCell="1" allowOverlap="1" wp14:anchorId="71E88D13" wp14:editId="02DDDD92">
+                <wp:simplePos x="0" y="0"/>
+                <wp:positionH relativeFrom="column">
+                  <wp:posOffset>1295400</wp:posOffset>
+                </wp:positionH>
+                <wp:positionV relativeFrom="paragraph">
+                  <wp:posOffset>16510</wp:posOffset>
+                </wp:positionV>
+                <wp:extent cx="412750" cy="0"/>
+                <wp:effectExtent l="38100" t="76200" r="0" b="95250"/>
+                <wp:wrapNone/>
+                <wp:docPr id="38" name="直接箭头连接符 38"/>
+                <wp:cNvGraphicFramePr/>
+                <a:graphic xmlns:a="http://schemas.openxmlformats.org/drawingml/2006/main">
+                  <a:graphicData uri="http://schemas.microsoft.com/office/word/2010/wordprocessingShape">
+                    <wps:wsp>
+                      <wps:cNvCnPr/>
+                      <wps:spPr>
+                        <a:xfrm flipH="1">
+                          <a:off x="0" y="0"/>
+                          <a:ext cx="412750" cy="0"/>
+                        </a:xfrm>
+                        <a:prstGeom prst="straightConnector1">
+                          <a:avLst/>
+                        </a:prstGeom>
+                        <a:ln>
+                          <a:tailEnd type="triangle"/>
+                        </a:ln>
+                      </wps:spPr>
+                      <wps:style>
+                        <a:lnRef idx="1">
+                          <a:schemeClr val="accent1"/>
+                        </a:lnRef>
+                        <a:fillRef idx="0">
+                          <a:schemeClr val="accent1"/>
+                        </a:fillRef>
+                        <a:effectRef idx="0">
+                          <a:schemeClr val="accent1"/>
+                        </a:effectRef>
+                        <a:fontRef idx="minor">
+                          <a:schemeClr val="tx1"/>
+                        </a:fontRef>
+                      </wps:style>
+                      <wps:bodyPr/>
+                    </wps:wsp>
+                  </a:graphicData>
+                </a:graphic>
+              </wp:anchor>
+            </w:drawing>
+          </mc:Choice>
+          <mc:Fallback>
+            <w:pict>
+              <v:shape w14:anchorId="0DF5236A" id="直接箭头连接符 38" o:spid="_x0000_s1026" type="#_x0000_t32" style="position:absolute;margin-left:102pt;margin-top:1.3pt;width:32.5pt;height:0;flip:x;z-index:251722752;visibility:visible;mso-wrap-style:square;mso-wrap-distance-left:9pt;mso-wrap-distance-top:0;mso-wrap-distance-right:9pt;mso-wrap-distance-bottom:0;mso-position-horizontal:absolute;mso-position-horizontal-relative:text;mso-position-vertical:absolute;mso-position-vertical-relative:text" o:gfxdata="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" strokecolor="#4472c4 [3204]" strokeweight=".5pt">
+                <v:stroke endarrow="block" joinstyle="miter"/>
+              </v:shape>
+            </w:pict>
+          </mc:Fallback>
+        </mc:AlternateContent>
+      </w:r>
+      <w:r>
+        <w:rPr>
+          <w:noProof/>
+        </w:rPr>
+        <mc:AlternateContent>
+          <mc:Choice Requires="wps">
+            <w:drawing>
+              <wp:anchor distT="0" distB="0" distL="114300" distR="114300" simplePos="0" relativeHeight="251709440" behindDoc="0" locked="0" layoutInCell="1" allowOverlap="1" wp14:anchorId="0D5D2A81" wp14:editId="2B0B8A58">
+                <wp:simplePos x="0" y="0"/>
+                <wp:positionH relativeFrom="column">
+                  <wp:posOffset>2921000</wp:posOffset>
+                </wp:positionH>
+                <wp:positionV relativeFrom="paragraph">
+                  <wp:posOffset>29210</wp:posOffset>
+                </wp:positionV>
+                <wp:extent cx="825500" cy="0"/>
+                <wp:effectExtent l="0" t="76200" r="12700" b="95250"/>
+                <wp:wrapNone/>
+                <wp:docPr id="28" name="Straight Arrow Connector 22"/>
+                <wp:cNvGraphicFramePr/>
+                <a:graphic xmlns:a="http://schemas.openxmlformats.org/drawingml/2006/main">
+                  <a:graphicData uri="http://schemas.microsoft.com/office/word/2010/wordprocessingShape">
+                    <wps:wsp>
+                      <wps:cNvCnPr/>
+                      <wps:spPr>
+                        <a:xfrm>
+                          <a:off x="0" y="0"/>
+                          <a:ext cx="825500" cy="0"/>
+                        </a:xfrm>
+                        <a:prstGeom prst="straightConnector1">
+                          <a:avLst/>
+                        </a:prstGeom>
+                        <a:ln>
+                          <a:tailEnd type="triangle"/>
+                        </a:ln>
+                      </wps:spPr>
+                      <wps:style>
+                        <a:lnRef idx="1">
+                          <a:schemeClr val="accent1"/>
+                        </a:lnRef>
+                        <a:fillRef idx="0">
+                          <a:schemeClr val="accent1"/>
+                        </a:fillRef>
+                        <a:effectRef idx="0">
+                          <a:schemeClr val="accent1"/>
+                        </a:effectRef>
+                        <a:fontRef idx="minor">
+                          <a:schemeClr val="tx1"/>
+                        </a:fontRef>
+                      </wps:style>
+                      <wps:bodyPr/>
+                    </wps:wsp>
+                  </a:graphicData>
+                </a:graphic>
+                <wp14:sizeRelH relativeFrom="margin">
+                  <wp14:pctWidth>0</wp14:pctWidth>
+                </wp14:sizeRelH>
+                <wp14:sizeRelV relativeFrom="margin">
+                  <wp14:pctHeight>0</wp14:pctHeight>
+                </wp14:sizeRelV>
+              </wp:anchor>
+            </w:drawing>
+          </mc:Choice>
+          <mc:Fallback>
+            <w:pict>
+              <v:shape w14:anchorId="7B390619" id="Straight Arrow Connector 22" o:spid="_x0000_s1026" type="#_x0000_t32" style="position:absolute;margin-left:230pt;margin-top:2.3pt;width:65pt;height:0;z-index:251709440;visibility:visible;mso-wrap-style:square;mso-width-percent:0;mso-height-percent:0;mso-wrap-distance-left:9pt;mso-wrap-distance-top:0;mso-wrap-distance-right:9pt;mso-wrap-distance-bottom:0;mso-position-horizontal:absolute;mso-position-horizontal-relative:text;mso-position-vertical:absolute;mso-position-vertical-relative:text;mso-width-percent:0;mso-height-percent:0;mso-width-relative:margin;mso-height-relative:margin" o:gfxdata="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" strokecolor="#4472c4 [3204]" strokeweight=".5pt">
+                <v:stroke endarrow="block" joinstyle="miter"/>
+              </v:shape>
+            </w:pict>
+          </mc:Fallback>
+        </mc:AlternateContent>
+      </w:r>
+    </w:p>
+    <w:p>
+      <w:r>
+        <w:rPr>
+          <w:noProof/>
+        </w:rPr>
+        <mc:AlternateContent>
+          <mc:Choice Requires="wps">
+            <w:drawing>
+              <wp:anchor distT="0" distB="0" distL="114300" distR="114300" simplePos="0" relativeHeight="251719680" behindDoc="0" locked="0" layoutInCell="1" allowOverlap="1" wp14:anchorId="057736A3" wp14:editId="02FB191F">
+                <wp:simplePos x="0" y="0"/>
+                <wp:positionH relativeFrom="margin">
+                  <wp:posOffset>5067300</wp:posOffset>
+                </wp:positionH>
+                <wp:positionV relativeFrom="paragraph">
+                  <wp:posOffset>15240</wp:posOffset>
+                </wp:positionV>
+                <wp:extent cx="1130300" cy="507365"/>
+                <wp:effectExtent l="0" t="0" r="12700" b="26035"/>
+                <wp:wrapNone/>
+                <wp:docPr id="35" name="Rectangle: Rounded Corners 12"/>
+                <wp:cNvGraphicFramePr/>
+                <a:graphic xmlns:a="http://schemas.openxmlformats.org/drawingml/2006/main">
+                  <a:graphicData uri="http://schemas.microsoft.com/office/word/2010/wordprocessingShape">
+                    <wps:wsp>
+                      <wps:cNvSpPr/>
+                      <wps:spPr>
+                        <a:xfrm>
+                          <a:off x="0" y="0"/>
+                          <a:ext cx="1130300" cy="507365"/>
+                        </a:xfrm>
+                        <a:prstGeom prst="roundRect">
+                          <a:avLst/>
+                        </a:prstGeom>
+                      </wps:spPr>
+                      <wps:style>
+                        <a:lnRef idx="2">
+                          <a:schemeClr val="accent1">
+                            <a:shade val="50000"/>
+                          </a:schemeClr>
+                        </a:lnRef>
+                        <a:fillRef idx="1">
+                          <a:schemeClr val="accent1"/>
+                        </a:fillRef>
+                        <a:effectRef idx="0">
+                          <a:schemeClr val="accent1"/>
+                        </a:effectRef>
+                        <a:fontRef idx="minor">
+                          <a:schemeClr val="lt1"/>
+                        </a:fontRef>
+                      </wps:style>
+                      <wps:txbx>
+                        <w:txbxContent>
+                          <w:p>
+                            <w:pPr>
+                              <w:jc w:val="center"/>
+                            </w:pPr>
+                            <w:proofErr w:type="spellStart"/>
+                            <w:r>
+                              <w:t>Shipping</w:t>
+                            </w:r>
+                            <w:r>
+                              <w:t>OrderSummary</w:t>
+                            </w:r>
+                            <w:proofErr w:type="spellEnd"/>
+                          </w:p>
+                        </w:txbxContent>
+                      </wps:txbx>
+                      <wps:bodyPr rot="0" spcFirstLastPara="0" vertOverflow="overflow" horzOverflow="overflow" vert="horz" wrap="square" lIns="91440" tIns="45720" rIns="91440" bIns="45720" numCol="1" spcCol="0" rtlCol="0" fromWordArt="0" anchor="ctr" anchorCtr="0" forceAA="0" compatLnSpc="1">
+                        <a:prstTxWarp prst="textNoShape">
+                          <a:avLst/>
+                        </a:prstTxWarp>
+                        <a:noAutofit/>
+                      </wps:bodyPr>
+                    </wps:wsp>
+                  </a:graphicData>
+                </a:graphic>
+                <wp14:sizeRelH relativeFrom="margin">
+                  <wp14:pctWidth>0</wp14:pctWidth>
+                </wp14:sizeRelH>
+              </wp:anchor>
+            </w:drawing>
+          </mc:Choice>
+          <mc:Fallback>
+            <w:pict>
+              <v:roundrect w14:anchorId="057736A3" id="_x0000_s1034" style="position:absolute;left:0;text-align:left;margin-left:399pt;margin-top:1.2pt;width:89pt;height:39.95pt;z-index:251719680;visibility:visible;mso-wrap-style:square;mso-width-percent:0;mso-wrap-distance-left:9pt;mso-wrap-distance-top:0;mso-wrap-distance-right:9pt;mso-wrap-distance-bottom:0;mso-position-horizontal:absolute;mso-position-horizontal-relative:margin;mso-position-vertical:absolute;mso-position-vertical-relative:text;mso-width-percent:0;mso-width-relative:margin;v-text-anchor:middle" arcsize="10923f" o:gfxdata="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" fillcolor="#4472c4 [3204]" strokecolor="#1f3763 [1604]" strokeweight="1pt">
+                <v:stroke joinstyle="miter"/>
+                <v:textbox>
+                  <w:txbxContent>
+                    <w:p>
+                      <w:pPr>
+                        <w:jc w:val="center"/>
+                      </w:pPr>
+                      <w:proofErr w:type="spellStart"/>
+                      <w:r>
+                        <w:t>Shipping</w:t>
+                      </w:r>
+                      <w:r>
+                        <w:t>OrderSummary</w:t>
+                      </w:r>
+                      <w:proofErr w:type="spellEnd"/>
+                    </w:p>
+                  </w:txbxContent>
+                </v:textbox>
+                <w10:wrap anchorx="margin"/>
+              </v:roundrect>
+            </w:pict>
+          </mc:Fallback>
+        </mc:AlternateContent>
+      </w:r>
+      <w:r>
+        <w:rPr>
+          <w:noProof/>
+        </w:rPr>
+        <mc:AlternateContent>
+          <mc:Choice Requires="wps">
+            <w:drawing>
+              <wp:anchor distT="0" distB="0" distL="114300" distR="114300" simplePos="0" relativeHeight="251713536" behindDoc="0" locked="0" layoutInCell="1" allowOverlap="1" wp14:anchorId="79C6321E" wp14:editId="743F760D">
+                <wp:simplePos x="0" y="0"/>
+                <wp:positionH relativeFrom="column">
+                  <wp:posOffset>4648200</wp:posOffset>
+                </wp:positionH>
+                <wp:positionV relativeFrom="paragraph">
+                  <wp:posOffset>15240</wp:posOffset>
+                </wp:positionV>
+                <wp:extent cx="368300" cy="146050"/>
+                <wp:effectExtent l="0" t="0" r="69850" b="63500"/>
+                <wp:wrapNone/>
+                <wp:docPr id="30" name="Straight Arrow Connector 10"/>
+                <wp:cNvGraphicFramePr/>
+                <a:graphic xmlns:a="http://schemas.openxmlformats.org/drawingml/2006/main">
+                  <a:graphicData uri="http://schemas.microsoft.com/office/word/2010/wordprocessingShape">
+                    <wps:wsp>
+                      <wps:cNvCnPr/>
+                      <wps:spPr>
+                        <a:xfrm>
+                          <a:off x="0" y="0"/>
+                          <a:ext cx="368300" cy="146050"/>
+                        </a:xfrm>
+                        <a:prstGeom prst="straightConnector1">
+                          <a:avLst/>
+                        </a:prstGeom>
+                        <a:ln>
+                          <a:tailEnd type="triangle"/>
+                        </a:ln>
+                      </wps:spPr>
+                      <wps:style>
+                        <a:lnRef idx="1">
+                          <a:schemeClr val="accent1"/>
+                        </a:lnRef>
+                        <a:fillRef idx="0">
+                          <a:schemeClr val="accent1"/>
+                        </a:fillRef>
+                        <a:effectRef idx="0">
+                          <a:schemeClr val="accent1"/>
+                        </a:effectRef>
+                        <a:fontRef idx="minor">
+                          <a:schemeClr val="tx1"/>
+                        </a:fontRef>
+                      </wps:style>
+                      <wps:bodyPr/>
+                    </wps:wsp>
+                  </a:graphicData>
+                </a:graphic>
+                <wp14:sizeRelH relativeFrom="margin">
+                  <wp14:pctWidth>0</wp14:pctWidth>
+                </wp14:sizeRelH>
+                <wp14:sizeRelV relativeFrom="margin">
+                  <wp14:pctHeight>0</wp14:pctHeight>
+                </wp14:sizeRelV>
+              </wp:anchor>
+            </w:drawing>
+          </mc:Choice>
+          <mc:Fallback>
+            <w:pict>
+              <v:shape w14:anchorId="4710DD6C" id="Straight Arrow Connector 10" o:spid="_x0000_s1026" type="#_x0000_t32" style="position:absolute;margin-left:366pt;margin-top:1.2pt;width:29pt;height:11.5pt;z-index:251713536;visibility:visible;mso-wrap-style:square;mso-width-percent:0;mso-height-percent:0;mso-wrap-distance-left:9pt;mso-wrap-distance-top:0;mso-wrap-distance-right:9pt;mso-wrap-distance-bottom:0;mso-position-horizontal:absolute;mso-position-horizontal-relative:text;mso-position-vertical:absolute;mso-position-vertical-relative:text;mso-width-percent:0;mso-height-percent:0;mso-width-relative:margin;mso-height-relative:margin" o:gfxdata="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" strokecolor="#4472c4 [3204]" strokeweight=".5pt">
+                <v:stroke endarrow="block" joinstyle="miter"/>
+              </v:shape>
+            </w:pict>
+          </mc:Fallback>
+        </mc:AlternateContent>
+      </w:r>
+      <w:r>
+        <w:rPr>
+          <w:noProof/>
+        </w:rPr>
+        <mc:AlternateContent>
+          <mc:Choice Requires="wps">
+            <w:drawing>
+              <wp:anchor distT="0" distB="0" distL="114300" distR="114300" simplePos="0" relativeHeight="251670528" behindDoc="0" locked="0" layoutInCell="1" allowOverlap="1" wp14:anchorId="71A7337B" wp14:editId="091473E7">
                 <wp:simplePos x="0" y="0"/>
                 <wp:positionH relativeFrom="column">
                   <wp:posOffset>3084830</wp:posOffset>
@@ -363,11 +1577,7 @@
           </mc:Choice>
           <mc:Fallback>
             <w:pict>
-              <v:shapetype w14:anchorId="58570216" id="_x0000_t32" coordsize="21600,21600" o:spt="32" o:oned="t" path="m,l21600,21600e" filled="f">
-                <v:path arrowok="t" fillok="f" o:connecttype="none"/>
-                <o:lock v:ext="edit" shapetype="t"/>
-              </v:shapetype>
-              <v:shape id="Straight Arrow Connector 10" o:spid="_x0000_s1026" type="#_x0000_t32" style="position:absolute;left:0;text-align:left;margin-left:242.9pt;margin-top:88.85pt;width:49.9pt;height:29.5pt;z-index:251670528;visibility:visible;mso-wrap-style:square;mso-width-percent:0;mso-height-percent:0;mso-wrap-distance-left:9pt;mso-wrap-distance-top:0;mso-wrap-distance-right:9pt;mso-wrap-distance-bottom:0;mso-position-horizontal:absolute;mso-position-horizontal-relative:text;mso-position-vertical:absolute;mso-position-vertical-relative:text;mso-width-percent:0;mso-height-percent:0;mso-width-relative:margin;mso-height-relative:margin" o:gfxdata="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" strokecolor="#4472c4 [3204]" strokeweight=".5pt">
+              <v:shape w14:anchorId="6051F857" id="Straight Arrow Connector 10" o:spid="_x0000_s1026" type="#_x0000_t32" style="position:absolute;margin-left:242.9pt;margin-top:88.85pt;width:49.9pt;height:29.5pt;z-index:251670528;visibility:visible;mso-wrap-style:square;mso-width-percent:0;mso-height-percent:0;mso-wrap-distance-left:9pt;mso-wrap-distance-top:0;mso-wrap-distance-right:9pt;mso-wrap-distance-bottom:0;mso-position-horizontal:absolute;mso-position-horizontal-relative:text;mso-position-vertical:absolute;mso-position-vertical-relative:text;mso-width-percent:0;mso-height-percent:0;mso-width-relative:margin;mso-height-relative:margin" o:gfxdata="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" strokecolor="#4472c4 [3204]" strokeweight=".5pt">
                 <v:stroke endarrow="block" joinstyle="miter"/>
               </v:shape>
             </w:pict>
@@ -521,7 +1731,7 @@
           </mc:Choice>
           <mc:Fallback>
             <w:pict>
-              <v:roundrect w14:anchorId="27A19F81" id="Rectangle: Rounded Corners 11" o:spid="_x0000_s1028" style="position:absolute;left:0;text-align:left;margin-left:276.1pt;margin-top:129.5pt;width:76.95pt;height:39.95pt;z-index:251672576;visibility:visible;mso-wrap-style:square;mso-wrap-distance-left:9pt;mso-wrap-distance-top:0;mso-wrap-distance-right:9pt;mso-wrap-distance-bottom:0;mso-position-horizontal:absolute;mso-position-horizontal-relative:text;mso-position-vertical:absolute;mso-position-vertical-relative:text;v-text-anchor:middle" arcsize="10923f" o:gfxdata="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" fillcolor="#4472c4 [3204]" strokecolor="#1f3763 [1604]" strokeweight="1pt">
+              <v:roundrect w14:anchorId="27A19F81" id="Rectangle: Rounded Corners 11" o:spid="_x0000_s1035" style="position:absolute;left:0;text-align:left;margin-left:276.1pt;margin-top:129.5pt;width:76.95pt;height:39.95pt;z-index:251672576;visibility:visible;mso-wrap-style:square;mso-wrap-distance-left:9pt;mso-wrap-distance-top:0;mso-wrap-distance-right:9pt;mso-wrap-distance-bottom:0;mso-position-horizontal:absolute;mso-position-horizontal-relative:text;mso-position-vertical:absolute;mso-position-vertical-relative:text;v-text-anchor:middle" arcsize="10923f" o:gfxdata="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" fillcolor="#4472c4 [3204]" strokecolor="#1f3763 [1604]" strokeweight="1pt">
                 <v:stroke joinstyle="miter"/>
                 <v:textbox>
                   <w:txbxContent>
@@ -759,7 +1969,7 @@
           </mc:Choice>
           <mc:Fallback>
             <w:pict>
-              <v:roundrect w14:anchorId="0BE19C30" id="Rectangle: Rounded Corners 4" o:spid="_x0000_s1029" style="position:absolute;left:0;text-align:left;margin-left:163pt;margin-top:45.95pt;width:76.95pt;height:39.95pt;z-index:251662336;visibility:visible;mso-wrap-style:square;mso-wrap-distance-left:9pt;mso-wrap-distance-top:0;mso-wrap-distance-right:9pt;mso-wrap-distance-bottom:0;mso-position-horizontal:absolute;mso-position-horizontal-relative:text;mso-position-vertical:absolute;mso-position-vertical-relative:text;v-text-anchor:middle" arcsize="10923f" o:gfxdata="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" fillcolor="#4472c4 [3204]" strokecolor="#1f3763 [1604]" strokeweight="1pt">
+              <v:roundrect w14:anchorId="0BE19C30" id="Rectangle: Rounded Corners 4" o:spid="_x0000_s1036" style="position:absolute;left:0;text-align:left;margin-left:163pt;margin-top:45.95pt;width:76.95pt;height:39.95pt;z-index:251662336;visibility:visible;mso-wrap-style:square;mso-wrap-distance-left:9pt;mso-wrap-distance-top:0;mso-wrap-distance-right:9pt;mso-wrap-distance-bottom:0;mso-position-horizontal:absolute;mso-position-horizontal-relative:text;mso-position-vertical:absolute;mso-position-vertical-relative:text;v-text-anchor:middle" arcsize="10923f" o:gfxdata="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" fillcolor="#4472c4 [3204]" strokecolor="#1f3763 [1604]" strokeweight="1pt">
                 <v:stroke joinstyle="miter"/>
                 <v:textbox>
                   <w:txbxContent>
@@ -873,7 +2083,7 @@
           </mc:Choice>
           <mc:Fallback>
             <w:pict>
-              <v:roundrect w14:anchorId="6191C4C2" id="Rectangle: Rounded Corners 18" o:spid="_x0000_s1030" style="position:absolute;left:0;text-align:left;margin-left:53.65pt;margin-top:130.25pt;width:76.95pt;height:39.95pt;z-index:251684864;visibility:visible;mso-wrap-style:square;mso-wrap-distance-left:9pt;mso-wrap-distance-top:0;mso-wrap-distance-right:9pt;mso-wrap-distance-bottom:0;mso-position-horizontal:absolute;mso-position-horizontal-relative:text;mso-position-vertical:absolute;mso-position-vertical-relative:text;v-text-anchor:middle" arcsize="10923f" o:gfxdata="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" fillcolor="#4472c4 [3204]" strokecolor="#1f3763 [1604]" strokeweight="1pt">
+              <v:roundrect w14:anchorId="6191C4C2" id="Rectangle: Rounded Corners 18" o:spid="_x0000_s1037" style="position:absolute;left:0;text-align:left;margin-left:53.65pt;margin-top:130.25pt;width:76.95pt;height:39.95pt;z-index:251684864;visibility:visible;mso-wrap-style:square;mso-wrap-distance-left:9pt;mso-wrap-distance-top:0;mso-wrap-distance-right:9pt;mso-wrap-distance-bottom:0;mso-position-horizontal:absolute;mso-position-horizontal-relative:text;mso-position-vertical:absolute;mso-position-vertical-relative:text;v-text-anchor:middle" arcsize="10923f" o:gfxdata="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" fillcolor="#4472c4 [3204]" strokecolor="#1f3763 [1604]" strokeweight="1pt">
                 <v:stroke joinstyle="miter"/>
                 <v:textbox>
                   <w:txbxContent>
@@ -993,7 +2203,7 @@
           </mc:Choice>
           <mc:Fallback>
             <w:pict>
-              <v:roundrect w14:anchorId="6336D6EF" id="Rectangle: Rounded Corners 23" o:spid="_x0000_s1031" style="position:absolute;left:0;text-align:left;margin-left:321.5pt;margin-top:.9pt;width:76.95pt;height:39.95pt;z-index:251703296;visibility:visible;mso-wrap-style:square;mso-wrap-distance-left:9pt;mso-wrap-distance-top:0;mso-wrap-distance-right:9pt;mso-wrap-distance-bottom:0;mso-position-horizontal:absolute;mso-position-horizontal-relative:text;mso-position-vertical:absolute;mso-position-vertical-relative:text;v-text-anchor:middle" arcsize="10923f" o:gfxdata="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" fillcolor="#4472c4 [3204]" strokecolor="#1f3763 [1604]" strokeweight="1pt">
+              <v:roundrect w14:anchorId="6336D6EF" id="Rectangle: Rounded Corners 23" o:spid="_x0000_s1038" style="position:absolute;left:0;text-align:left;margin-left:321.5pt;margin-top:.9pt;width:76.95pt;height:39.95pt;z-index:251703296;visibility:visible;mso-wrap-style:square;mso-wrap-distance-left:9pt;mso-wrap-distance-top:0;mso-wrap-distance-right:9pt;mso-wrap-distance-bottom:0;mso-position-horizontal:absolute;mso-position-horizontal-relative:text;mso-position-vertical:absolute;mso-position-vertical-relative:text;v-text-anchor:middle" arcsize="10923f" o:gfxdata="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" fillcolor="#4472c4 [3204]" strokecolor="#1f3763 [1604]" strokeweight="1pt">
                 <v:stroke joinstyle="miter"/>
                 <v:textbox>
                   <w:txbxContent>
@@ -1097,7 +2307,10 @@
     </w:p>
     <w:p/>
     <w:p/>
-    <w:p/>
+    <w:p>
+      <w:bookmarkStart w:id="0" w:name="_GoBack"/>
+      <w:bookmarkEnd w:id="0"/>
+    </w:p>
     <w:p>
       <w:r>
         <w:rPr>
@@ -1188,7 +2401,7 @@
           </mc:Choice>
           <mc:Fallback>
             <w:pict>
-              <v:roundrect w14:anchorId="7E96A162" id="Rectangle: Rounded Corners 3" o:spid="_x0000_s1032" style="position:absolute;left:0;text-align:left;margin-left:158.5pt;margin-top:4.9pt;width:84.65pt;height:39.95pt;z-index:251661312;visibility:visible;mso-wrap-style:square;mso-width-percent:0;mso-wrap-distance-left:9pt;mso-wrap-distance-top:0;mso-wrap-distance-right:9pt;mso-wrap-distance-bottom:0;mso-position-horizontal:absolute;mso-position-horizontal-relative:margin;mso-position-vertical:absolute;mso-position-vertical-relative:text;mso-width-percent:0;mso-width-relative:margin;v-text-anchor:middle" arcsize="10923f" o:gfxdata="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" fillcolor="#4472c4 [3204]" strokecolor="#1f3763 [1604]" strokeweight="1pt">
+              <v:roundrect w14:anchorId="7E96A162" id="Rectangle: Rounded Corners 3" o:spid="_x0000_s1039" style="position:absolute;left:0;text-align:left;margin-left:158.5pt;margin-top:4.9pt;width:84.65pt;height:39.95pt;z-index:251661312;visibility:visible;mso-wrap-style:square;mso-width-percent:0;mso-wrap-distance-left:9pt;mso-wrap-distance-top:0;mso-wrap-distance-right:9pt;mso-wrap-distance-bottom:0;mso-position-horizontal:absolute;mso-position-horizontal-relative:margin;mso-position-vertical:absolute;mso-position-vertical-relative:text;mso-width-percent:0;mso-width-relative:margin;v-text-anchor:middle" arcsize="10923f" o:gfxdata="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" fillcolor="#4472c4 [3204]" strokecolor="#1f3763 [1604]" strokeweight="1pt">
                 <v:stroke joinstyle="miter"/>
                 <v:textbox>
                   <w:txbxContent>
@@ -1526,7 +2739,7 @@
           </mc:Choice>
           <mc:Fallback>
             <w:pict>
-              <v:roundrect w14:anchorId="30DD2F66" id="Rectangle: Rounded Corners 12" o:spid="_x0000_s1033" style="position:absolute;left:0;text-align:left;margin-left:374.15pt;margin-top:76.3pt;width:76.95pt;height:39.95pt;z-index:251674624;visibility:visible;mso-wrap-style:square;mso-wrap-distance-left:9pt;mso-wrap-distance-top:0;mso-wrap-distance-right:9pt;mso-wrap-distance-bottom:0;mso-position-horizontal:absolute;mso-position-horizontal-relative:margin;mso-position-vertical:absolute;mso-position-vertical-relative:text;v-text-anchor:middle" arcsize="10923f" o:gfxdata="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" fillcolor="#4472c4 [3204]" strokecolor="#1f3763 [1604]" strokeweight="1pt">
+              <v:roundrect w14:anchorId="30DD2F66" id="_x0000_s1040" style="position:absolute;left:0;text-align:left;margin-left:374.15pt;margin-top:76.3pt;width:76.95pt;height:39.95pt;z-index:251674624;visibility:visible;mso-wrap-style:square;mso-wrap-distance-left:9pt;mso-wrap-distance-top:0;mso-wrap-distance-right:9pt;mso-wrap-distance-bottom:0;mso-position-horizontal:absolute;mso-position-horizontal-relative:margin;mso-position-vertical:absolute;mso-position-vertical-relative:text;v-text-anchor:middle" arcsize="10923f" o:gfxdata="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" fillcolor="#4472c4 [3204]" strokecolor="#1f3763 [1604]" strokeweight="1pt">
                 <v:stroke joinstyle="miter"/>
                 <v:textbox>
                   <w:txbxContent>
@@ -1713,7 +2926,7 @@
           </mc:Choice>
           <mc:Fallback>
             <w:pict>
-              <v:roundrect w14:anchorId="2CD2B9C7" id="Rectangle: Rounded Corners 16" o:spid="_x0000_s1034" style="position:absolute;left:0;text-align:left;margin-left:0;margin-top:78.4pt;width:76.95pt;height:39.95pt;z-index:251697152;visibility:visible;mso-wrap-style:square;mso-wrap-distance-left:9pt;mso-wrap-distance-top:0;mso-wrap-distance-right:9pt;mso-wrap-distance-bottom:0;mso-position-horizontal:left;mso-position-horizontal-relative:margin;mso-position-vertical:absolute;mso-position-vertical-relative:text;v-text-anchor:middle" arcsize="10923f" o:gfxdata="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" fillcolor="#4472c4 [3204]" strokecolor="#1f3763 [1604]" strokeweight="1pt">
+              <v:roundrect w14:anchorId="2CD2B9C7" id="Rectangle: Rounded Corners 16" o:spid="_x0000_s1041" style="position:absolute;left:0;text-align:left;margin-left:0;margin-top:78.4pt;width:76.95pt;height:39.95pt;z-index:251697152;visibility:visible;mso-wrap-style:square;mso-wrap-distance-left:9pt;mso-wrap-distance-top:0;mso-wrap-distance-right:9pt;mso-wrap-distance-bottom:0;mso-position-horizontal:left;mso-position-horizontal-relative:margin;mso-position-vertical:absolute;mso-position-vertical-relative:text;v-text-anchor:middle" arcsize="10923f" o:gfxdata="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" fillcolor="#4472c4 [3204]" strokecolor="#1f3763 [1604]" strokeweight="1pt">
                 <v:stroke joinstyle="miter"/>
                 <v:textbox>
                   <w:txbxContent>
@@ -1830,7 +3043,7 @@
           </mc:Choice>
           <mc:Fallback>
             <w:pict>
-              <v:roundrect w14:anchorId="18865807" id="Rectangle: Rounded Corners 21" o:spid="_x0000_s1035" style="position:absolute;left:0;text-align:left;margin-left:.5pt;margin-top:149.75pt;width:76.95pt;height:39.95pt;z-index:251700224;visibility:visible;mso-wrap-style:square;mso-wrap-distance-left:9pt;mso-wrap-distance-top:0;mso-wrap-distance-right:9pt;mso-wrap-distance-bottom:0;mso-position-horizontal:absolute;mso-position-horizontal-relative:margin;mso-position-vertical:absolute;mso-position-vertical-relative:text;v-text-anchor:middle" arcsize="10923f" o:gfxdata="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" fillcolor="#4472c4 [3204]" strokecolor="#1f3763 [1604]" strokeweight="1pt">
+              <v:roundrect w14:anchorId="18865807" id="Rectangle: Rounded Corners 21" o:spid="_x0000_s1042" style="position:absolute;left:0;text-align:left;margin-left:.5pt;margin-top:149.75pt;width:76.95pt;height:39.95pt;z-index:251700224;visibility:visible;mso-wrap-style:square;mso-wrap-distance-left:9pt;mso-wrap-distance-top:0;mso-wrap-distance-right:9pt;mso-wrap-distance-bottom:0;mso-position-horizontal:absolute;mso-position-horizontal-relative:margin;mso-position-vertical:absolute;mso-position-vertical-relative:text;v-text-anchor:middle" arcsize="10923f" o:gfxdata="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" fillcolor="#4472c4 [3204]" strokecolor="#1f3763 [1604]" strokeweight="1pt">
                 <v:stroke joinstyle="miter"/>
                 <v:textbox>
                   <w:txbxContent>
@@ -1939,7 +3152,7 @@
           </mc:Choice>
           <mc:Fallback>
             <w:pict>
-              <v:roundrect w14:anchorId="35C42C15" id="Rectangle: Rounded Corners 14" o:spid="_x0000_s1036" style="position:absolute;left:0;text-align:left;margin-left:267.2pt;margin-top:8.8pt;width:76.95pt;height:39.95pt;z-index:251691008;visibility:visible;mso-wrap-style:square;mso-wrap-distance-left:9pt;mso-wrap-distance-top:0;mso-wrap-distance-right:9pt;mso-wrap-distance-bottom:0;mso-position-horizontal:absolute;mso-position-horizontal-relative:text;mso-position-vertical:absolute;mso-position-vertical-relative:text;v-text-anchor:middle" arcsize="10923f" o:gfxdata="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" fillcolor="#4472c4 [3204]" strokecolor="#1f3763 [1604]" strokeweight="1pt">
+              <v:roundrect w14:anchorId="35C42C15" id="Rectangle: Rounded Corners 14" o:spid="_x0000_s1043" style="position:absolute;left:0;text-align:left;margin-left:267.2pt;margin-top:8.8pt;width:76.95pt;height:39.95pt;z-index:251691008;visibility:visible;mso-wrap-style:square;mso-wrap-distance-left:9pt;mso-wrap-distance-top:0;mso-wrap-distance-right:9pt;mso-wrap-distance-bottom:0;mso-position-horizontal:absolute;mso-position-horizontal-relative:text;mso-position-vertical:absolute;mso-position-vertical-relative:text;v-text-anchor:middle" arcsize="10923f" o:gfxdata="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" fillcolor="#4472c4 [3204]" strokecolor="#1f3763 [1604]" strokeweight="1pt">
                 <v:stroke joinstyle="miter"/>
                 <v:textbox>
                   <w:txbxContent>
@@ -2047,7 +3260,7 @@
           </mc:Choice>
           <mc:Fallback>
             <w:pict>
-              <v:roundrect w14:anchorId="7B47FE48" id="Rectangle: Rounded Corners 20" o:spid="_x0000_s1037" style="position:absolute;left:0;text-align:left;margin-left:160.65pt;margin-top:9.4pt;width:76.95pt;height:39.95pt;z-index:251695104;visibility:visible;mso-wrap-style:square;mso-wrap-distance-left:9pt;mso-wrap-distance-top:0;mso-wrap-distance-right:9pt;mso-wrap-distance-bottom:0;mso-position-horizontal:absolute;mso-position-horizontal-relative:margin;mso-position-vertical:absolute;mso-position-vertical-relative:text;v-text-anchor:middle" arcsize="10923f" o:gfxdata="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" fillcolor="#4472c4 [3204]" strokecolor="#1f3763 [1604]" strokeweight="1pt">
+              <v:roundrect w14:anchorId="7B47FE48" id="Rectangle: Rounded Corners 20" o:spid="_x0000_s1044" style="position:absolute;left:0;text-align:left;margin-left:160.65pt;margin-top:9.4pt;width:76.95pt;height:39.95pt;z-index:251695104;visibility:visible;mso-wrap-style:square;mso-wrap-distance-left:9pt;mso-wrap-distance-top:0;mso-wrap-distance-right:9pt;mso-wrap-distance-bottom:0;mso-position-horizontal:absolute;mso-position-horizontal-relative:margin;mso-position-vertical:absolute;mso-position-vertical-relative:text;v-text-anchor:middle" arcsize="10923f" o:gfxdata="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" fillcolor="#4472c4 [3204]" strokecolor="#1f3763 [1604]" strokeweight="1pt">
                 <v:stroke joinstyle="miter"/>
                 <v:textbox>
                   <w:txbxContent>
@@ -2158,7 +3371,7 @@
           </mc:Choice>
           <mc:Fallback>
             <w:pict>
-              <v:roundrect w14:anchorId="325E9BBC" id="Rectangle: Rounded Corners 7" o:spid="_x0000_s1038" style="position:absolute;left:0;text-align:left;margin-left:64pt;margin-top:10pt;width:76.95pt;height:39.95pt;z-index:251687936;visibility:visible;mso-wrap-style:square;mso-wrap-distance-left:9pt;mso-wrap-distance-top:0;mso-wrap-distance-right:9pt;mso-wrap-distance-bottom:0;mso-position-horizontal:absolute;mso-position-horizontal-relative:text;mso-position-vertical:absolute;mso-position-vertical-relative:text;v-text-anchor:middle" arcsize="10923f" o:gfxdata="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" fillcolor="#4472c4 [3204]" strokecolor="#1f3763 [1604]" strokeweight="1pt">
+              <v:roundrect w14:anchorId="325E9BBC" id="Rectangle: Rounded Corners 7" o:spid="_x0000_s1045" style="position:absolute;left:0;text-align:left;margin-left:64pt;margin-top:10pt;width:76.95pt;height:39.95pt;z-index:251687936;visibility:visible;mso-wrap-style:square;mso-wrap-distance-left:9pt;mso-wrap-distance-top:0;mso-wrap-distance-right:9pt;mso-wrap-distance-bottom:0;mso-position-horizontal:absolute;mso-position-horizontal-relative:text;mso-position-vertical:absolute;mso-position-vertical-relative:text;v-text-anchor:middle" arcsize="10923f" o:gfxdata="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" fillcolor="#4472c4 [3204]" strokecolor="#1f3763 [1604]" strokeweight="1pt">
                 <v:stroke joinstyle="miter"/>
                 <v:textbox>
                   <w:txbxContent>
@@ -2251,7 +3464,7 @@
     </w:rPrDefault>
     <w:pPrDefault/>
   </w:docDefaults>
-  <w:latentStyles w:defLockedState="0" w:defUIPriority="99" w:defSemiHidden="0" w:defUnhideWhenUsed="0" w:defQFormat="0" w:count="376">
+  <w:latentStyles w:defLockedState="0" w:defUIPriority="99" w:defSemiHidden="0" w:defUnhideWhenUsed="0" w:defQFormat="0" w:count="377">
     <w:lsdException w:name="Normal" w:uiPriority="0" w:qFormat="1"/>
     <w:lsdException w:name="heading 1" w:uiPriority="9" w:qFormat="1"/>
     <w:lsdException w:name="heading 2" w:semiHidden="1" w:uiPriority="9" w:unhideWhenUsed="1" w:qFormat="1"/>
@@ -2357,7 +3570,6 @@
     <w:lsdException w:name="HTML Sample" w:semiHidden="1" w:unhideWhenUsed="1"/>
     <w:lsdException w:name="HTML Typewriter" w:semiHidden="1" w:unhideWhenUsed="1"/>
     <w:lsdException w:name="HTML Variable" w:semiHidden="1" w:unhideWhenUsed="1"/>
-    <w:lsdException w:name="Normal Table" w:semiHidden="1" w:unhideWhenUsed="1"/>
     <w:lsdException w:name="annotation subject" w:semiHidden="1" w:unhideWhenUsed="1"/>
     <w:lsdException w:name="No List" w:semiHidden="1" w:unhideWhenUsed="1"/>
     <w:lsdException w:name="Outline List 1" w:semiHidden="1" w:unhideWhenUsed="1"/>
@@ -2404,10 +3616,8 @@
     <w:lsdException w:name="Table Subtle 2" w:semiHidden="1" w:unhideWhenUsed="1"/>
     <w:lsdException w:name="Table Web 1" w:semiHidden="1" w:unhideWhenUsed="1"/>
     <w:lsdException w:name="Table Web 2" w:semiHidden="1" w:unhideWhenUsed="1"/>
-    <w:lsdException w:name="Table Web 3" w:semiHidden="1" w:unhideWhenUsed="1"/>
     <w:lsdException w:name="Balloon Text" w:semiHidden="1" w:unhideWhenUsed="1"/>
     <w:lsdException w:name="Table Grid" w:uiPriority="39"/>
-    <w:lsdException w:name="Table Theme" w:semiHidden="1" w:unhideWhenUsed="1"/>
     <w:lsdException w:name="Placeholder Text" w:semiHidden="1"/>
     <w:lsdException w:name="No Spacing" w:uiPriority="1" w:qFormat="1"/>
     <w:lsdException w:name="Light Shading" w:uiPriority="60"/>
@@ -2628,6 +3838,7 @@
     <w:lsdException w:name="Hashtag" w:semiHidden="1" w:unhideWhenUsed="1"/>
     <w:lsdException w:name="Unresolved Mention" w:semiHidden="1" w:unhideWhenUsed="1"/>
     <w:lsdException w:name="Smart Link" w:semiHidden="1" w:unhideWhenUsed="1"/>
+    <w:lsdException w:name="Smart Link Error" w:semiHidden="1" w:unhideWhenUsed="1"/>
   </w:latentStyles>
   <w:style w:type="paragraph" w:default="1" w:styleId="a">
     <w:name w:val="Normal"/>

</xml_diff>